<commit_message>
adding the three steps section
</commit_message>
<xml_diff>
--- a/Omnifood Contents/omnifood-content.docx
+++ b/Omnifood Contents/omnifood-content.docx
@@ -1,6 +1,6 @@
 
 <file path=word/document.xml><?xml version="1.0" encoding="utf-8"?>
-<w:document xmlns:wpc="http://schemas.microsoft.com/office/word/2010/wordprocessingCanvas" xmlns:mo="http://schemas.microsoft.com/office/mac/office/2008/main" xmlns:mc="http://schemas.openxmlformats.org/markup-compatibility/2006" xmlns:mv="urn:schemas-microsoft-com:mac:vml" xmlns:o="urn:schemas-microsoft-com:office:office" xmlns:r="http://schemas.openxmlformats.org/officeDocument/2006/relationships" xmlns:m="http://schemas.openxmlformats.org/officeDocument/2006/math" xmlns:v="urn:schemas-microsoft-com:vml" xmlns:wp14="http://schemas.microsoft.com/office/word/2010/wordprocessingDrawing" xmlns:wp="http://schemas.openxmlformats.org/drawingml/2006/wordprocessingDrawing" xmlns:w10="urn:schemas-microsoft-com:office:word" xmlns:w="http://schemas.openxmlformats.org/wordprocessingml/2006/main" xmlns:w14="http://schemas.microsoft.com/office/word/2010/wordml" xmlns:w15="http://schemas.microsoft.com/office/word/2012/wordml" xmlns:wpg="http://schemas.microsoft.com/office/word/2010/wordprocessingGroup" xmlns:wpi="http://schemas.microsoft.com/office/word/2010/wordprocessingInk" xmlns:wne="http://schemas.microsoft.com/office/word/2006/wordml" xmlns:wps="http://schemas.microsoft.com/office/word/2010/wordprocessingShape" mc:Ignorable="w14 w15 wp14">
+<w:document xmlns:wpc="http://schemas.microsoft.com/office/word/2010/wordprocessingCanvas" xmlns:mo="http://schemas.microsoft.com/office/mac/office/2008/main" xmlns:mc="http://schemas.openxmlformats.org/markup-compatibility/2006" xmlns:mv="urn:schemas-microsoft-com:mac:vml" xmlns:o="urn:schemas-microsoft-com:office:office" xmlns:r="http://schemas.openxmlformats.org/officeDocument/2006/relationships" xmlns:m="http://schemas.openxmlformats.org/officeDocument/2006/math" xmlns:v="urn:schemas-microsoft-com:vml" xmlns:wp14="http://schemas.microsoft.com/office/word/2010/wordprocessingDrawing" xmlns:wp="http://schemas.openxmlformats.org/drawingml/2006/wordprocessingDrawing" xmlns:w10="urn:schemas-microsoft-com:office:word" xmlns:w="http://schemas.openxmlformats.org/wordprocessingml/2006/main" xmlns:w14="http://schemas.microsoft.com/office/word/2010/wordml" xmlns:wpg="http://schemas.microsoft.com/office/word/2010/wordprocessingGroup" xmlns:wpi="http://schemas.microsoft.com/office/word/2010/wordprocessingInk" xmlns:wne="http://schemas.microsoft.com/office/word/2006/wordml" xmlns:wps="http://schemas.microsoft.com/office/word/2010/wordprocessingShape" mc:Ignorable="w14 wp14">
   <w:body>
     <w:p>
       <w:pPr>
@@ -336,13 +336,25 @@
         </w:rPr>
         <w:t>’</w:t>
       </w:r>
-      <w:bookmarkStart w:id="0" w:name="_GoBack"/>
-      <w:bookmarkEnd w:id="0"/>
-      <w:r>
-        <w:rPr>
-          <w:rFonts w:ascii="Arial" w:hAnsi="Arial" w:cs="Arial"/>
-        </w:rPr>
-        <w:t>re Omnifood, your new premium food delivery service. We know you’re always busy. No time for cooking. So let us take care of that, we’re really good at it, we promise!</w:t>
+      <w:r>
+        <w:rPr>
+          <w:rFonts w:ascii="Arial" w:hAnsi="Arial" w:cs="Arial"/>
+        </w:rPr>
+        <w:t xml:space="preserve">re </w:t>
+      </w:r>
+      <w:proofErr w:type="spellStart"/>
+      <w:r>
+        <w:rPr>
+          <w:rFonts w:ascii="Arial" w:hAnsi="Arial" w:cs="Arial"/>
+        </w:rPr>
+        <w:t>Omnifood</w:t>
+      </w:r>
+      <w:proofErr w:type="spellEnd"/>
+      <w:r>
+        <w:rPr>
+          <w:rFonts w:ascii="Arial" w:hAnsi="Arial" w:cs="Arial"/>
+        </w:rPr>
+        <w:t>, your new premium food delivery service. We know you’re always busy. No time for cooking. So let us take care of that, we’re really good at it, we promise!</w:t>
       </w:r>
     </w:p>
     <w:p>
@@ -390,7 +402,21 @@
         <w:rPr>
           <w:rFonts w:ascii="Arial" w:hAnsi="Arial" w:cs="Arial"/>
         </w:rPr>
-        <w:t>Never cook again! We really mean that. Our subscription plans include up to 365 days/year coverage. You can also choose to order more flexibly if that's your style.</w:t>
+        <w:t xml:space="preserve">Never cook again! We really mean that. Our subscription plans include up to </w:t>
+      </w:r>
+      <w:proofErr w:type="gramStart"/>
+      <w:r>
+        <w:rPr>
+          <w:rFonts w:ascii="Arial" w:hAnsi="Arial" w:cs="Arial"/>
+        </w:rPr>
+        <w:t>365 days/</w:t>
+      </w:r>
+      <w:proofErr w:type="gramEnd"/>
+      <w:r>
+        <w:rPr>
+          <w:rFonts w:ascii="Arial" w:hAnsi="Arial" w:cs="Arial"/>
+        </w:rPr>
+        <w:t>year coverage. You can also choose to order more flexibly if that's your style.</w:t>
       </w:r>
     </w:p>
     <w:p>
@@ -534,6 +560,30 @@
           <w:rFonts w:ascii="Arial" w:hAnsi="Arial" w:cs="Arial"/>
         </w:rPr>
         <w:t>We don't limit your creativity, which means you can order whatever you feel like. You can also choose from our menu containing over 100 delicious meals. It's up to you!</w:t>
+      </w:r>
+    </w:p>
+    <w:p>
+      <w:pPr>
+        <w:widowControl w:val="0"/>
+        <w:autoSpaceDE w:val="0"/>
+        <w:autoSpaceDN w:val="0"/>
+        <w:adjustRightInd w:val="0"/>
+        <w:rPr>
+          <w:rFonts w:ascii="Arial" w:hAnsi="Arial" w:cs="Arial"/>
+        </w:rPr>
+      </w:pPr>
+    </w:p>
+    <w:p>
+      <w:pPr>
+        <w:rPr>
+          <w:rFonts w:ascii="Arial" w:hAnsi="Arial" w:cs="Arial"/>
+        </w:rPr>
+      </w:pPr>
+      <w:r>
+        <w:rPr>
+          <w:rFonts w:ascii="Arial" w:hAnsi="Arial" w:cs="Arial"/>
+        </w:rPr>
+        <w:br w:type="page"/>
       </w:r>
     </w:p>
     <w:p>
@@ -639,11 +689,26 @@
           <w:rFonts w:ascii="Arial" w:hAnsi="Arial" w:cs="Arial"/>
         </w:rPr>
       </w:pPr>
-      <w:r>
-        <w:rPr>
-          <w:rFonts w:ascii="Arial" w:hAnsi="Arial" w:cs="Arial"/>
-        </w:rPr>
-        <w:t>Korean bibimbap with egg and vegetables</w:t>
+      <w:bookmarkStart w:id="0" w:name="_GoBack"/>
+      <w:r>
+        <w:rPr>
+          <w:rFonts w:ascii="Arial" w:hAnsi="Arial" w:cs="Arial"/>
+        </w:rPr>
+        <w:t xml:space="preserve">Korean </w:t>
+      </w:r>
+      <w:proofErr w:type="spellStart"/>
+      <w:r>
+        <w:rPr>
+          <w:rFonts w:ascii="Arial" w:hAnsi="Arial" w:cs="Arial"/>
+        </w:rPr>
+        <w:t>bibimbap</w:t>
+      </w:r>
+      <w:proofErr w:type="spellEnd"/>
+      <w:r>
+        <w:rPr>
+          <w:rFonts w:ascii="Arial" w:hAnsi="Arial" w:cs="Arial"/>
+        </w:rPr>
+        <w:t> with egg and vegetables</w:t>
       </w:r>
     </w:p>
     <w:p>
@@ -669,8 +734,21 @@
         <w:rPr>
           <w:rFonts w:ascii="Arial" w:hAnsi="Arial" w:cs="Arial"/>
         </w:rPr>
-        <w:lastRenderedPageBreak/>
-        <w:t>Simple italian pizza with cherry tomatoes</w:t>
+        <w:t xml:space="preserve">Simple </w:t>
+      </w:r>
+      <w:proofErr w:type="spellStart"/>
+      <w:r>
+        <w:rPr>
+          <w:rFonts w:ascii="Arial" w:hAnsi="Arial" w:cs="Arial"/>
+        </w:rPr>
+        <w:t>italian</w:t>
+      </w:r>
+      <w:proofErr w:type="spellEnd"/>
+      <w:r>
+        <w:rPr>
+          <w:rFonts w:ascii="Arial" w:hAnsi="Arial" w:cs="Arial"/>
+        </w:rPr>
+        <w:t xml:space="preserve"> pizza with cherry tomatoes</w:t>
       </w:r>
       <w:r>
         <w:rPr>
@@ -758,11 +836,19 @@
           <w:rFonts w:ascii="Arial" w:hAnsi="Arial" w:cs="Arial"/>
         </w:rPr>
       </w:pPr>
-      <w:r>
-        <w:rPr>
-          <w:rFonts w:ascii="Arial" w:hAnsi="Arial" w:cs="Arial"/>
-        </w:rPr>
-        <w:t>Paleo beef steak with vegetables</w:t>
+      <w:proofErr w:type="spellStart"/>
+      <w:r>
+        <w:rPr>
+          <w:rFonts w:ascii="Arial" w:hAnsi="Arial" w:cs="Arial"/>
+        </w:rPr>
+        <w:t>Paleo</w:t>
+      </w:r>
+      <w:proofErr w:type="spellEnd"/>
+      <w:r>
+        <w:rPr>
+          <w:rFonts w:ascii="Arial" w:hAnsi="Arial" w:cs="Arial"/>
+        </w:rPr>
+        <w:t xml:space="preserve"> beef steak with vegetables</w:t>
       </w:r>
     </w:p>
     <w:p>
@@ -850,32 +936,47 @@
         <w:t>Granola with cherries and strawberries</w:t>
       </w:r>
     </w:p>
-    <w:p>
-      <w:pPr>
-        <w:widowControl w:val="0"/>
-        <w:autoSpaceDE w:val="0"/>
-        <w:autoSpaceDN w:val="0"/>
-        <w:adjustRightInd w:val="0"/>
-        <w:rPr>
-          <w:rFonts w:ascii="Arial" w:hAnsi="Arial" w:cs="Arial"/>
-        </w:rPr>
-      </w:pPr>
-    </w:p>
-    <w:p>
-      <w:pPr>
-        <w:widowControl w:val="0"/>
-        <w:autoSpaceDE w:val="0"/>
-        <w:autoSpaceDN w:val="0"/>
-        <w:adjustRightInd w:val="0"/>
-        <w:rPr>
-          <w:rFonts w:ascii="Arial" w:hAnsi="Arial" w:cs="Arial"/>
-        </w:rPr>
-      </w:pPr>
-      <w:r>
-        <w:rPr>
-          <w:rFonts w:ascii="Arial" w:hAnsi="Arial" w:cs="Arial"/>
-        </w:rPr>
-        <w:t>(see image numbers in the assets folder)</w:t>
+    <w:bookmarkEnd w:id="0"/>
+    <w:p>
+      <w:pPr>
+        <w:widowControl w:val="0"/>
+        <w:autoSpaceDE w:val="0"/>
+        <w:autoSpaceDN w:val="0"/>
+        <w:adjustRightInd w:val="0"/>
+        <w:rPr>
+          <w:rFonts w:ascii="Arial" w:hAnsi="Arial" w:cs="Arial"/>
+        </w:rPr>
+      </w:pPr>
+    </w:p>
+    <w:p>
+      <w:pPr>
+        <w:widowControl w:val="0"/>
+        <w:autoSpaceDE w:val="0"/>
+        <w:autoSpaceDN w:val="0"/>
+        <w:adjustRightInd w:val="0"/>
+        <w:rPr>
+          <w:rFonts w:ascii="Arial" w:hAnsi="Arial" w:cs="Arial"/>
+        </w:rPr>
+      </w:pPr>
+      <w:r>
+        <w:rPr>
+          <w:rFonts w:ascii="Arial" w:hAnsi="Arial" w:cs="Arial"/>
+        </w:rPr>
+        <w:t>(</w:t>
+      </w:r>
+      <w:proofErr w:type="gramStart"/>
+      <w:r>
+        <w:rPr>
+          <w:rFonts w:ascii="Arial" w:hAnsi="Arial" w:cs="Arial"/>
+        </w:rPr>
+        <w:t>see</w:t>
+      </w:r>
+      <w:proofErr w:type="gramEnd"/>
+      <w:r>
+        <w:rPr>
+          <w:rFonts w:ascii="Arial" w:hAnsi="Arial" w:cs="Arial"/>
+        </w:rPr>
+        <w:t xml:space="preserve"> image numbers in the assets folder)</w:t>
       </w:r>
     </w:p>
     <w:p>
@@ -962,8 +1063,18 @@
           <w:b/>
           <w:bCs/>
         </w:rPr>
-        <w:t>How it works - Simple as 1, 2, 3</w:t>
-      </w:r>
+        <w:t xml:space="preserve">How it works - Simple as 1, 2, </w:t>
+      </w:r>
+      <w:proofErr w:type="gramStart"/>
+      <w:r>
+        <w:rPr>
+          <w:rFonts w:ascii="Arial" w:hAnsi="Arial" w:cs="Arial"/>
+          <w:b/>
+          <w:bCs/>
+        </w:rPr>
+        <w:t>3</w:t>
+      </w:r>
+      <w:proofErr w:type="gramEnd"/>
     </w:p>
     <w:p>
       <w:pPr>
@@ -1208,8 +1319,24 @@
         <w:rPr>
           <w:rFonts w:ascii="Arial" w:hAnsi="Arial" w:cs="Arial"/>
         </w:rPr>
-        <w:t>@omnifood_lx</w:t>
-      </w:r>
+        <w:t>@</w:t>
+      </w:r>
+      <w:proofErr w:type="spellStart"/>
+      <w:proofErr w:type="gramStart"/>
+      <w:r>
+        <w:rPr>
+          <w:rFonts w:ascii="Arial" w:hAnsi="Arial" w:cs="Arial"/>
+        </w:rPr>
+        <w:t>omnifood</w:t>
+      </w:r>
+      <w:proofErr w:type="gramEnd"/>
+      <w:r>
+        <w:rPr>
+          <w:rFonts w:ascii="Arial" w:hAnsi="Arial" w:cs="Arial"/>
+        </w:rPr>
+        <w:t>_lx</w:t>
+      </w:r>
+      <w:proofErr w:type="spellEnd"/>
     </w:p>
     <w:p>
       <w:pPr>
@@ -1290,8 +1417,24 @@
         <w:rPr>
           <w:rFonts w:ascii="Arial" w:hAnsi="Arial" w:cs="Arial"/>
         </w:rPr>
-        <w:t>@omnifood_sf</w:t>
-      </w:r>
+        <w:t>@</w:t>
+      </w:r>
+      <w:proofErr w:type="spellStart"/>
+      <w:proofErr w:type="gramStart"/>
+      <w:r>
+        <w:rPr>
+          <w:rFonts w:ascii="Arial" w:hAnsi="Arial" w:cs="Arial"/>
+        </w:rPr>
+        <w:t>omnifood</w:t>
+      </w:r>
+      <w:proofErr w:type="gramEnd"/>
+      <w:r>
+        <w:rPr>
+          <w:rFonts w:ascii="Arial" w:hAnsi="Arial" w:cs="Arial"/>
+        </w:rPr>
+        <w:t>_sf</w:t>
+      </w:r>
+      <w:proofErr w:type="spellEnd"/>
     </w:p>
     <w:p>
       <w:pPr>
@@ -1372,8 +1515,24 @@
         <w:rPr>
           <w:rFonts w:ascii="Arial" w:hAnsi="Arial" w:cs="Arial"/>
         </w:rPr>
-        <w:t>@omnifood_berlin</w:t>
-      </w:r>
+        <w:t>@</w:t>
+      </w:r>
+      <w:proofErr w:type="spellStart"/>
+      <w:proofErr w:type="gramStart"/>
+      <w:r>
+        <w:rPr>
+          <w:rFonts w:ascii="Arial" w:hAnsi="Arial" w:cs="Arial"/>
+        </w:rPr>
+        <w:t>omnifood</w:t>
+      </w:r>
+      <w:proofErr w:type="gramEnd"/>
+      <w:r>
+        <w:rPr>
+          <w:rFonts w:ascii="Arial" w:hAnsi="Arial" w:cs="Arial"/>
+        </w:rPr>
+        <w:t>_berlin</w:t>
+      </w:r>
+      <w:proofErr w:type="spellEnd"/>
     </w:p>
     <w:p>
       <w:pPr>
@@ -1454,8 +1613,24 @@
         <w:rPr>
           <w:rFonts w:ascii="Arial" w:hAnsi="Arial" w:cs="Arial"/>
         </w:rPr>
-        <w:t>@omnifood_london</w:t>
-      </w:r>
+        <w:t>@</w:t>
+      </w:r>
+      <w:proofErr w:type="spellStart"/>
+      <w:proofErr w:type="gramStart"/>
+      <w:r>
+        <w:rPr>
+          <w:rFonts w:ascii="Arial" w:hAnsi="Arial" w:cs="Arial"/>
+        </w:rPr>
+        <w:t>omnifood</w:t>
+      </w:r>
+      <w:proofErr w:type="gramEnd"/>
+      <w:r>
+        <w:rPr>
+          <w:rFonts w:ascii="Arial" w:hAnsi="Arial" w:cs="Arial"/>
+        </w:rPr>
+        <w:t>_london</w:t>
+      </w:r>
+      <w:proofErr w:type="spellEnd"/>
     </w:p>
     <w:p>
       <w:pPr>
@@ -1578,11 +1753,47 @@
           <w:rFonts w:ascii="Arial" w:hAnsi="Arial" w:cs="Arial"/>
         </w:rPr>
       </w:pPr>
-      <w:r>
-        <w:rPr>
-          <w:rFonts w:ascii="Arial" w:hAnsi="Arial" w:cs="Arial"/>
-        </w:rPr>
-        <w:t>Omnifood is just awesome! I just launched a startup which leaves me with no time for cooking, so Omnifood is a life-saver. Now that I got used to it, I couldn't live without my daily meals!</w:t>
+      <w:proofErr w:type="spellStart"/>
+      <w:r>
+        <w:rPr>
+          <w:rFonts w:ascii="Arial" w:hAnsi="Arial" w:cs="Arial"/>
+        </w:rPr>
+        <w:t>Omnifood</w:t>
+      </w:r>
+      <w:proofErr w:type="spellEnd"/>
+      <w:r>
+        <w:rPr>
+          <w:rFonts w:ascii="Arial" w:hAnsi="Arial" w:cs="Arial"/>
+        </w:rPr>
+        <w:t xml:space="preserve"> is just awesome! I just launched a </w:t>
+      </w:r>
+      <w:proofErr w:type="gramStart"/>
+      <w:r>
+        <w:rPr>
+          <w:rFonts w:ascii="Arial" w:hAnsi="Arial" w:cs="Arial"/>
+        </w:rPr>
+        <w:t>startup which</w:t>
+      </w:r>
+      <w:proofErr w:type="gramEnd"/>
+      <w:r>
+        <w:rPr>
+          <w:rFonts w:ascii="Arial" w:hAnsi="Arial" w:cs="Arial"/>
+        </w:rPr>
+        <w:t xml:space="preserve"> leaves me with no time for cooking, so </w:t>
+      </w:r>
+      <w:proofErr w:type="spellStart"/>
+      <w:r>
+        <w:rPr>
+          <w:rFonts w:ascii="Arial" w:hAnsi="Arial" w:cs="Arial"/>
+        </w:rPr>
+        <w:t>Omnifood</w:t>
+      </w:r>
+      <w:proofErr w:type="spellEnd"/>
+      <w:r>
+        <w:rPr>
+          <w:rFonts w:ascii="Arial" w:hAnsi="Arial" w:cs="Arial"/>
+        </w:rPr>
+        <w:t xml:space="preserve"> is a life-saver. Now that I got used to it, I couldn't live without my daily meals!</w:t>
       </w:r>
     </w:p>
     <w:p>
@@ -1627,7 +1838,35 @@
         <w:rPr>
           <w:rFonts w:ascii="Arial" w:hAnsi="Arial" w:cs="Arial"/>
         </w:rPr>
-        <w:t>Inexpensive, healthy and great-tasting meals, delivered right to my home. We have lots of food delivery here in Lisbon, but no one comes even close to Omifood. Me and my family are so in love!</w:t>
+        <w:t xml:space="preserve">Inexpensive, healthy and great-tasting meals, delivered right to my home. We have lots of food delivery here in Lisbon, but no one comes even close to </w:t>
+      </w:r>
+      <w:proofErr w:type="spellStart"/>
+      <w:r>
+        <w:rPr>
+          <w:rFonts w:ascii="Arial" w:hAnsi="Arial" w:cs="Arial"/>
+        </w:rPr>
+        <w:t>Omifood</w:t>
+      </w:r>
+      <w:proofErr w:type="spellEnd"/>
+      <w:r>
+        <w:rPr>
+          <w:rFonts w:ascii="Arial" w:hAnsi="Arial" w:cs="Arial"/>
+        </w:rPr>
+        <w:t xml:space="preserve">. </w:t>
+      </w:r>
+      <w:proofErr w:type="gramStart"/>
+      <w:r>
+        <w:rPr>
+          <w:rFonts w:ascii="Arial" w:hAnsi="Arial" w:cs="Arial"/>
+        </w:rPr>
+        <w:t>Me and my family</w:t>
+      </w:r>
+      <w:proofErr w:type="gramEnd"/>
+      <w:r>
+        <w:rPr>
+          <w:rFonts w:ascii="Arial" w:hAnsi="Arial" w:cs="Arial"/>
+        </w:rPr>
+        <w:t xml:space="preserve"> are so in love!</w:t>
       </w:r>
     </w:p>
     <w:p>
@@ -1672,7 +1911,35 @@
         <w:rPr>
           <w:rFonts w:ascii="Arial" w:hAnsi="Arial" w:cs="Arial"/>
         </w:rPr>
-        <w:t>I was looking for a quick and easy food delivery service in San Franciso. I tried a lot of them and ended up with Omnifood. Best food delivery service in the Bay Area. Keep up the great work!</w:t>
+        <w:t xml:space="preserve">I was looking for a quick and easy food delivery service in San </w:t>
+      </w:r>
+      <w:proofErr w:type="spellStart"/>
+      <w:r>
+        <w:rPr>
+          <w:rFonts w:ascii="Arial" w:hAnsi="Arial" w:cs="Arial"/>
+        </w:rPr>
+        <w:t>Franciso</w:t>
+      </w:r>
+      <w:proofErr w:type="spellEnd"/>
+      <w:r>
+        <w:rPr>
+          <w:rFonts w:ascii="Arial" w:hAnsi="Arial" w:cs="Arial"/>
+        </w:rPr>
+        <w:t xml:space="preserve">. I tried a lot of them and ended up with </w:t>
+      </w:r>
+      <w:proofErr w:type="spellStart"/>
+      <w:r>
+        <w:rPr>
+          <w:rFonts w:ascii="Arial" w:hAnsi="Arial" w:cs="Arial"/>
+        </w:rPr>
+        <w:t>Omnifood</w:t>
+      </w:r>
+      <w:proofErr w:type="spellEnd"/>
+      <w:r>
+        <w:rPr>
+          <w:rFonts w:ascii="Arial" w:hAnsi="Arial" w:cs="Arial"/>
+        </w:rPr>
+        <w:t>. Best food delivery service in the Bay Area. Keep up the great work!</w:t>
       </w:r>
     </w:p>
     <w:p>
@@ -2455,7 +2722,23 @@
         <w:rPr>
           <w:rFonts w:ascii="Arial" w:hAnsi="Arial" w:cs="Arial"/>
         </w:rPr>
-        <w:t>4. iOS App</w:t>
+        <w:t xml:space="preserve">4. </w:t>
+      </w:r>
+      <w:proofErr w:type="spellStart"/>
+      <w:proofErr w:type="gramStart"/>
+      <w:r>
+        <w:rPr>
+          <w:rFonts w:ascii="Arial" w:hAnsi="Arial" w:cs="Arial"/>
+        </w:rPr>
+        <w:t>iOS</w:t>
+      </w:r>
+      <w:proofErr w:type="spellEnd"/>
+      <w:proofErr w:type="gramEnd"/>
+      <w:r>
+        <w:rPr>
+          <w:rFonts w:ascii="Arial" w:hAnsi="Arial" w:cs="Arial"/>
+        </w:rPr>
+        <w:t xml:space="preserve"> App</w:t>
       </w:r>
     </w:p>
     <w:p>
@@ -2501,7 +2784,49 @@
         <w:rPr>
           <w:rFonts w:ascii="Arial" w:hAnsi="Arial" w:cs="Arial"/>
         </w:rPr>
-        <w:t>Also include links to facebook, twitter, google+ and Instagram accounts.</w:t>
+        <w:t xml:space="preserve">Also include links to </w:t>
+      </w:r>
+      <w:proofErr w:type="spellStart"/>
+      <w:r>
+        <w:rPr>
+          <w:rFonts w:ascii="Arial" w:hAnsi="Arial" w:cs="Arial"/>
+        </w:rPr>
+        <w:t>facebook</w:t>
+      </w:r>
+      <w:proofErr w:type="spellEnd"/>
+      <w:r>
+        <w:rPr>
+          <w:rFonts w:ascii="Arial" w:hAnsi="Arial" w:cs="Arial"/>
+        </w:rPr>
+        <w:t xml:space="preserve">, twitter, </w:t>
+      </w:r>
+      <w:proofErr w:type="spellStart"/>
+      <w:r>
+        <w:rPr>
+          <w:rFonts w:ascii="Arial" w:hAnsi="Arial" w:cs="Arial"/>
+        </w:rPr>
+        <w:t>google</w:t>
+      </w:r>
+      <w:proofErr w:type="spellEnd"/>
+      <w:r>
+        <w:rPr>
+          <w:rFonts w:ascii="Arial" w:hAnsi="Arial" w:cs="Arial"/>
+        </w:rPr>
+        <w:t xml:space="preserve">+ and </w:t>
+      </w:r>
+      <w:proofErr w:type="spellStart"/>
+      <w:r>
+        <w:rPr>
+          <w:rFonts w:ascii="Arial" w:hAnsi="Arial" w:cs="Arial"/>
+        </w:rPr>
+        <w:t>Instagram</w:t>
+      </w:r>
+      <w:proofErr w:type="spellEnd"/>
+      <w:r>
+        <w:rPr>
+          <w:rFonts w:ascii="Arial" w:hAnsi="Arial" w:cs="Arial"/>
+        </w:rPr>
+        <w:t xml:space="preserve"> accounts.</w:t>
       </w:r>
     </w:p>
     <w:p>
@@ -2536,7 +2861,7 @@
 </file>
 
 <file path=word/numbering.xml><?xml version="1.0" encoding="utf-8"?>
-<w:numbering xmlns:wpc="http://schemas.microsoft.com/office/word/2010/wordprocessingCanvas" xmlns:mo="http://schemas.microsoft.com/office/mac/office/2008/main" xmlns:mc="http://schemas.openxmlformats.org/markup-compatibility/2006" xmlns:mv="urn:schemas-microsoft-com:mac:vml" xmlns:o="urn:schemas-microsoft-com:office:office" xmlns:r="http://schemas.openxmlformats.org/officeDocument/2006/relationships" xmlns:m="http://schemas.openxmlformats.org/officeDocument/2006/math" xmlns:v="urn:schemas-microsoft-com:vml" xmlns:wp14="http://schemas.microsoft.com/office/word/2010/wordprocessingDrawing" xmlns:wp="http://schemas.openxmlformats.org/drawingml/2006/wordprocessingDrawing" xmlns:w10="urn:schemas-microsoft-com:office:word" xmlns:w="http://schemas.openxmlformats.org/wordprocessingml/2006/main" xmlns:w14="http://schemas.microsoft.com/office/word/2010/wordml" xmlns:w15="http://schemas.microsoft.com/office/word/2012/wordml" xmlns:wpg="http://schemas.microsoft.com/office/word/2010/wordprocessingGroup" xmlns:wpi="http://schemas.microsoft.com/office/word/2010/wordprocessingInk" xmlns:wne="http://schemas.microsoft.com/office/word/2006/wordml" xmlns:wps="http://schemas.microsoft.com/office/word/2010/wordprocessingShape" mc:Ignorable="w14 w15 wp14">
+<w:numbering xmlns:wpc="http://schemas.microsoft.com/office/word/2010/wordprocessingCanvas" xmlns:mo="http://schemas.microsoft.com/office/mac/office/2008/main" xmlns:mc="http://schemas.openxmlformats.org/markup-compatibility/2006" xmlns:mv="urn:schemas-microsoft-com:mac:vml" xmlns:o="urn:schemas-microsoft-com:office:office" xmlns:r="http://schemas.openxmlformats.org/officeDocument/2006/relationships" xmlns:m="http://schemas.openxmlformats.org/officeDocument/2006/math" xmlns:v="urn:schemas-microsoft-com:vml" xmlns:wp14="http://schemas.microsoft.com/office/word/2010/wordprocessingDrawing" xmlns:wp="http://schemas.openxmlformats.org/drawingml/2006/wordprocessingDrawing" xmlns:w10="urn:schemas-microsoft-com:office:word" xmlns:w="http://schemas.openxmlformats.org/wordprocessingml/2006/main" xmlns:w14="http://schemas.microsoft.com/office/word/2010/wordml" xmlns:wpg="http://schemas.microsoft.com/office/word/2010/wordprocessingGroup" xmlns:wpi="http://schemas.microsoft.com/office/word/2010/wordprocessingInk" xmlns:wne="http://schemas.microsoft.com/office/word/2006/wordml" xmlns:wps="http://schemas.microsoft.com/office/word/2010/wordprocessingShape" mc:Ignorable="w14 wp14">
   <w:abstractNum w:abstractNumId="0">
     <w:nsid w:val="00000001"/>
     <w:multiLevelType w:val="hybridMultilevel"/>
@@ -2655,7 +2980,7 @@
 </file>
 
 <file path=word/styles.xml><?xml version="1.0" encoding="utf-8"?>
-<w:styles xmlns:mc="http://schemas.openxmlformats.org/markup-compatibility/2006" xmlns:r="http://schemas.openxmlformats.org/officeDocument/2006/relationships" xmlns:w="http://schemas.openxmlformats.org/wordprocessingml/2006/main" xmlns:w14="http://schemas.microsoft.com/office/word/2010/wordml" xmlns:w15="http://schemas.microsoft.com/office/word/2012/wordml" mc:Ignorable="w14 w15">
+<w:styles xmlns:mc="http://schemas.openxmlformats.org/markup-compatibility/2006" xmlns:r="http://schemas.openxmlformats.org/officeDocument/2006/relationships" xmlns:w="http://schemas.openxmlformats.org/wordprocessingml/2006/main" xmlns:w14="http://schemas.microsoft.com/office/word/2010/wordml" mc:Ignorable="w14">
   <w:docDefaults>
     <w:rPrDefault>
       <w:rPr>
@@ -2667,387 +2992,353 @@
     </w:rPrDefault>
     <w:pPrDefault/>
   </w:docDefaults>
-  <w:latentStyles w:defLockedState="0" w:defUIPriority="99" w:defSemiHidden="0" w:defUnhideWhenUsed="0" w:defQFormat="0" w:count="380">
-    <w:lsdException w:name="Normal" w:uiPriority="0" w:qFormat="1"/>
-    <w:lsdException w:name="heading 1" w:uiPriority="9" w:qFormat="1"/>
-    <w:lsdException w:name="heading 2" w:semiHidden="1" w:uiPriority="9" w:unhideWhenUsed="1" w:qFormat="1"/>
-    <w:lsdException w:name="heading 3" w:semiHidden="1" w:uiPriority="9" w:unhideWhenUsed="1" w:qFormat="1"/>
-    <w:lsdException w:name="heading 4" w:semiHidden="1" w:uiPriority="9" w:unhideWhenUsed="1" w:qFormat="1"/>
-    <w:lsdException w:name="heading 5" w:semiHidden="1" w:uiPriority="9" w:unhideWhenUsed="1" w:qFormat="1"/>
-    <w:lsdException w:name="heading 6" w:semiHidden="1" w:uiPriority="9" w:unhideWhenUsed="1" w:qFormat="1"/>
-    <w:lsdException w:name="heading 7" w:semiHidden="1" w:uiPriority="9" w:unhideWhenUsed="1" w:qFormat="1"/>
-    <w:lsdException w:name="heading 8" w:semiHidden="1" w:uiPriority="9" w:unhideWhenUsed="1" w:qFormat="1"/>
-    <w:lsdException w:name="heading 9" w:semiHidden="1" w:uiPriority="9" w:unhideWhenUsed="1" w:qFormat="1"/>
-    <w:lsdException w:name="index 1" w:semiHidden="1" w:unhideWhenUsed="1"/>
-    <w:lsdException w:name="index 2" w:semiHidden="1" w:unhideWhenUsed="1"/>
-    <w:lsdException w:name="index 3" w:semiHidden="1" w:unhideWhenUsed="1"/>
-    <w:lsdException w:name="index 4" w:semiHidden="1" w:unhideWhenUsed="1"/>
-    <w:lsdException w:name="index 5" w:semiHidden="1" w:unhideWhenUsed="1"/>
-    <w:lsdException w:name="index 6" w:semiHidden="1" w:unhideWhenUsed="1"/>
-    <w:lsdException w:name="index 7" w:semiHidden="1" w:unhideWhenUsed="1"/>
-    <w:lsdException w:name="index 8" w:semiHidden="1" w:unhideWhenUsed="1"/>
-    <w:lsdException w:name="index 9" w:semiHidden="1" w:unhideWhenUsed="1"/>
-    <w:lsdException w:name="toc 1" w:semiHidden="1" w:uiPriority="39" w:unhideWhenUsed="1"/>
-    <w:lsdException w:name="toc 2" w:semiHidden="1" w:uiPriority="39" w:unhideWhenUsed="1"/>
-    <w:lsdException w:name="toc 3" w:semiHidden="1" w:uiPriority="39" w:unhideWhenUsed="1"/>
-    <w:lsdException w:name="toc 4" w:semiHidden="1" w:uiPriority="39" w:unhideWhenUsed="1"/>
-    <w:lsdException w:name="toc 5" w:semiHidden="1" w:uiPriority="39" w:unhideWhenUsed="1"/>
-    <w:lsdException w:name="toc 6" w:semiHidden="1" w:uiPriority="39" w:unhideWhenUsed="1"/>
-    <w:lsdException w:name="toc 7" w:semiHidden="1" w:uiPriority="39" w:unhideWhenUsed="1"/>
-    <w:lsdException w:name="toc 8" w:semiHidden="1" w:uiPriority="39" w:unhideWhenUsed="1"/>
-    <w:lsdException w:name="toc 9" w:semiHidden="1" w:uiPriority="39" w:unhideWhenUsed="1"/>
-    <w:lsdException w:name="Normal Indent" w:semiHidden="1" w:unhideWhenUsed="1"/>
-    <w:lsdException w:name="footnote text" w:semiHidden="1" w:unhideWhenUsed="1"/>
-    <w:lsdException w:name="annotation text" w:semiHidden="1" w:unhideWhenUsed="1"/>
-    <w:lsdException w:name="header" w:semiHidden="1" w:unhideWhenUsed="1"/>
-    <w:lsdException w:name="footer" w:semiHidden="1" w:unhideWhenUsed="1"/>
-    <w:lsdException w:name="index heading" w:semiHidden="1" w:unhideWhenUsed="1"/>
-    <w:lsdException w:name="caption" w:semiHidden="1" w:uiPriority="35" w:unhideWhenUsed="1" w:qFormat="1"/>
-    <w:lsdException w:name="table of figures" w:semiHidden="1" w:unhideWhenUsed="1"/>
-    <w:lsdException w:name="envelope address" w:semiHidden="1" w:unhideWhenUsed="1"/>
-    <w:lsdException w:name="envelope return" w:semiHidden="1" w:unhideWhenUsed="1"/>
-    <w:lsdException w:name="footnote reference" w:semiHidden="1" w:unhideWhenUsed="1"/>
-    <w:lsdException w:name="annotation reference" w:semiHidden="1" w:unhideWhenUsed="1"/>
-    <w:lsdException w:name="line number" w:semiHidden="1" w:unhideWhenUsed="1"/>
-    <w:lsdException w:name="page number" w:semiHidden="1" w:unhideWhenUsed="1"/>
-    <w:lsdException w:name="endnote reference" w:semiHidden="1" w:unhideWhenUsed="1"/>
-    <w:lsdException w:name="endnote text" w:semiHidden="1" w:unhideWhenUsed="1"/>
-    <w:lsdException w:name="table of authorities" w:semiHidden="1" w:unhideWhenUsed="1"/>
-    <w:lsdException w:name="macro" w:semiHidden="1" w:unhideWhenUsed="1"/>
-    <w:lsdException w:name="toa heading" w:semiHidden="1" w:unhideWhenUsed="1"/>
-    <w:lsdException w:name="List" w:semiHidden="1" w:unhideWhenUsed="1"/>
-    <w:lsdException w:name="List Bullet" w:semiHidden="1" w:unhideWhenUsed="1"/>
-    <w:lsdException w:name="List Number" w:semiHidden="1" w:unhideWhenUsed="1"/>
-    <w:lsdException w:name="List 2" w:semiHidden="1" w:unhideWhenUsed="1"/>
-    <w:lsdException w:name="List 3" w:semiHidden="1" w:unhideWhenUsed="1"/>
-    <w:lsdException w:name="List 4" w:semiHidden="1" w:unhideWhenUsed="1"/>
-    <w:lsdException w:name="List 5" w:semiHidden="1" w:unhideWhenUsed="1"/>
-    <w:lsdException w:name="List Bullet 2" w:semiHidden="1" w:unhideWhenUsed="1"/>
-    <w:lsdException w:name="List Bullet 3" w:semiHidden="1" w:unhideWhenUsed="1"/>
-    <w:lsdException w:name="List Bullet 4" w:semiHidden="1" w:unhideWhenUsed="1"/>
-    <w:lsdException w:name="List Bullet 5" w:semiHidden="1" w:unhideWhenUsed="1"/>
-    <w:lsdException w:name="List Number 2" w:semiHidden="1" w:unhideWhenUsed="1"/>
-    <w:lsdException w:name="List Number 3" w:semiHidden="1" w:unhideWhenUsed="1"/>
-    <w:lsdException w:name="List Number 4" w:semiHidden="1" w:unhideWhenUsed="1"/>
-    <w:lsdException w:name="List Number 5" w:semiHidden="1" w:unhideWhenUsed="1"/>
-    <w:lsdException w:name="Title" w:uiPriority="10" w:qFormat="1"/>
-    <w:lsdException w:name="Closing" w:semiHidden="1" w:unhideWhenUsed="1"/>
-    <w:lsdException w:name="Signature" w:semiHidden="1" w:unhideWhenUsed="1"/>
-    <w:lsdException w:name="Default Paragraph Font" w:semiHidden="1" w:uiPriority="1" w:unhideWhenUsed="1"/>
-    <w:lsdException w:name="Body Text" w:semiHidden="1" w:unhideWhenUsed="1"/>
-    <w:lsdException w:name="Body Text Indent" w:semiHidden="1" w:unhideWhenUsed="1"/>
-    <w:lsdException w:name="List Continue" w:semiHidden="1" w:unhideWhenUsed="1"/>
-    <w:lsdException w:name="List Continue 2" w:semiHidden="1" w:unhideWhenUsed="1"/>
-    <w:lsdException w:name="List Continue 3" w:semiHidden="1" w:unhideWhenUsed="1"/>
-    <w:lsdException w:name="List Continue 4" w:semiHidden="1" w:unhideWhenUsed="1"/>
-    <w:lsdException w:name="List Continue 5" w:semiHidden="1" w:unhideWhenUsed="1"/>
-    <w:lsdException w:name="Message Header" w:semiHidden="1" w:unhideWhenUsed="1"/>
-    <w:lsdException w:name="Subtitle" w:uiPriority="11" w:qFormat="1"/>
-    <w:lsdException w:name="Salutation" w:semiHidden="1" w:unhideWhenUsed="1"/>
-    <w:lsdException w:name="Date" w:semiHidden="1" w:unhideWhenUsed="1"/>
-    <w:lsdException w:name="Body Text First Indent" w:semiHidden="1" w:unhideWhenUsed="1"/>
-    <w:lsdException w:name="Body Text First Indent 2" w:semiHidden="1" w:unhideWhenUsed="1"/>
-    <w:lsdException w:name="Note Heading" w:semiHidden="1" w:unhideWhenUsed="1"/>
-    <w:lsdException w:name="Body Text 2" w:semiHidden="1" w:unhideWhenUsed="1"/>
-    <w:lsdException w:name="Body Text 3" w:semiHidden="1" w:unhideWhenUsed="1"/>
-    <w:lsdException w:name="Body Text Indent 2" w:semiHidden="1" w:unhideWhenUsed="1"/>
-    <w:lsdException w:name="Body Text Indent 3" w:semiHidden="1" w:unhideWhenUsed="1"/>
-    <w:lsdException w:name="Block Text" w:semiHidden="1" w:unhideWhenUsed="1"/>
-    <w:lsdException w:name="Hyperlink" w:semiHidden="1" w:unhideWhenUsed="1"/>
-    <w:lsdException w:name="FollowedHyperlink" w:semiHidden="1" w:unhideWhenUsed="1"/>
-    <w:lsdException w:name="Strong" w:uiPriority="22" w:qFormat="1"/>
-    <w:lsdException w:name="Emphasis" w:uiPriority="20" w:qFormat="1"/>
-    <w:lsdException w:name="Document Map" w:semiHidden="1" w:unhideWhenUsed="1"/>
-    <w:lsdException w:name="Plain Text" w:semiHidden="1" w:unhideWhenUsed="1"/>
-    <w:lsdException w:name="E-mail Signature" w:semiHidden="1" w:unhideWhenUsed="1"/>
-    <w:lsdException w:name="HTML Top of Form" w:semiHidden="1" w:unhideWhenUsed="1"/>
-    <w:lsdException w:name="HTML Bottom of Form" w:semiHidden="1" w:unhideWhenUsed="1"/>
-    <w:lsdException w:name="Normal (Web)" w:semiHidden="1" w:unhideWhenUsed="1"/>
-    <w:lsdException w:name="HTML Acronym" w:semiHidden="1" w:unhideWhenUsed="1"/>
-    <w:lsdException w:name="HTML Address" w:semiHidden="1" w:unhideWhenUsed="1"/>
-    <w:lsdException w:name="HTML Cite" w:semiHidden="1" w:unhideWhenUsed="1"/>
-    <w:lsdException w:name="HTML Code" w:semiHidden="1" w:unhideWhenUsed="1"/>
-    <w:lsdException w:name="HTML Definition" w:semiHidden="1" w:unhideWhenUsed="1"/>
-    <w:lsdException w:name="HTML Keyboard" w:semiHidden="1" w:unhideWhenUsed="1"/>
-    <w:lsdException w:name="HTML Preformatted" w:semiHidden="1" w:unhideWhenUsed="1"/>
-    <w:lsdException w:name="HTML Sample" w:semiHidden="1" w:unhideWhenUsed="1"/>
-    <w:lsdException w:name="HTML Typewriter" w:semiHidden="1" w:unhideWhenUsed="1"/>
-    <w:lsdException w:name="HTML Variable" w:semiHidden="1" w:unhideWhenUsed="1"/>
-    <w:lsdException w:name="Normal Table" w:semiHidden="1" w:unhideWhenUsed="1"/>
-    <w:lsdException w:name="annotation subject" w:semiHidden="1" w:unhideWhenUsed="1"/>
-    <w:lsdException w:name="No List" w:semiHidden="1" w:unhideWhenUsed="1"/>
-    <w:lsdException w:name="Outline List 1" w:semiHidden="1" w:unhideWhenUsed="1"/>
-    <w:lsdException w:name="Outline List 2" w:semiHidden="1" w:unhideWhenUsed="1"/>
-    <w:lsdException w:name="Outline List 3" w:semiHidden="1" w:unhideWhenUsed="1"/>
-    <w:lsdException w:name="Table Simple 1" w:semiHidden="1" w:unhideWhenUsed="1"/>
-    <w:lsdException w:name="Table Simple 2" w:semiHidden="1" w:unhideWhenUsed="1"/>
-    <w:lsdException w:name="Table Simple 3" w:semiHidden="1" w:unhideWhenUsed="1"/>
-    <w:lsdException w:name="Table Classic 1" w:semiHidden="1" w:unhideWhenUsed="1"/>
-    <w:lsdException w:name="Table Classic 2" w:semiHidden="1" w:unhideWhenUsed="1"/>
-    <w:lsdException w:name="Table Classic 3" w:semiHidden="1" w:unhideWhenUsed="1"/>
-    <w:lsdException w:name="Table Classic 4" w:semiHidden="1" w:unhideWhenUsed="1"/>
-    <w:lsdException w:name="Table Colorful 1" w:semiHidden="1" w:unhideWhenUsed="1"/>
-    <w:lsdException w:name="Table Colorful 2" w:semiHidden="1" w:unhideWhenUsed="1"/>
-    <w:lsdException w:name="Table Colorful 3" w:semiHidden="1" w:unhideWhenUsed="1"/>
-    <w:lsdException w:name="Table Columns 1" w:semiHidden="1" w:unhideWhenUsed="1"/>
-    <w:lsdException w:name="Table Columns 2" w:semiHidden="1" w:unhideWhenUsed="1"/>
-    <w:lsdException w:name="Table Columns 3" w:semiHidden="1" w:unhideWhenUsed="1"/>
-    <w:lsdException w:name="Table Columns 4" w:semiHidden="1" w:unhideWhenUsed="1"/>
-    <w:lsdException w:name="Table Columns 5" w:semiHidden="1" w:unhideWhenUsed="1"/>
-    <w:lsdException w:name="Table Grid 1" w:semiHidden="1" w:unhideWhenUsed="1"/>
-    <w:lsdException w:name="Table Grid 2" w:semiHidden="1" w:unhideWhenUsed="1"/>
-    <w:lsdException w:name="Table Grid 3" w:semiHidden="1" w:unhideWhenUsed="1"/>
-    <w:lsdException w:name="Table Grid 4" w:semiHidden="1" w:unhideWhenUsed="1"/>
-    <w:lsdException w:name="Table Grid 5" w:semiHidden="1" w:unhideWhenUsed="1"/>
-    <w:lsdException w:name="Table Grid 6" w:semiHidden="1" w:unhideWhenUsed="1"/>
-    <w:lsdException w:name="Table Grid 7" w:semiHidden="1" w:unhideWhenUsed="1"/>
-    <w:lsdException w:name="Table Grid 8" w:semiHidden="1" w:unhideWhenUsed="1"/>
-    <w:lsdException w:name="Table List 1" w:semiHidden="1" w:unhideWhenUsed="1"/>
-    <w:lsdException w:name="Table List 2" w:semiHidden="1" w:unhideWhenUsed="1"/>
-    <w:lsdException w:name="Table List 3" w:semiHidden="1" w:unhideWhenUsed="1"/>
-    <w:lsdException w:name="Table List 4" w:semiHidden="1" w:unhideWhenUsed="1"/>
-    <w:lsdException w:name="Table List 5" w:semiHidden="1" w:unhideWhenUsed="1"/>
-    <w:lsdException w:name="Table List 6" w:semiHidden="1" w:unhideWhenUsed="1"/>
-    <w:lsdException w:name="Table List 7" w:semiHidden="1" w:unhideWhenUsed="1"/>
-    <w:lsdException w:name="Table List 8" w:semiHidden="1" w:unhideWhenUsed="1"/>
-    <w:lsdException w:name="Table 3D effects 1" w:semiHidden="1" w:unhideWhenUsed="1"/>
-    <w:lsdException w:name="Table 3D effects 2" w:semiHidden="1" w:unhideWhenUsed="1"/>
-    <w:lsdException w:name="Table 3D effects 3" w:semiHidden="1" w:unhideWhenUsed="1"/>
-    <w:lsdException w:name="Table Contemporary" w:semiHidden="1" w:unhideWhenUsed="1"/>
-    <w:lsdException w:name="Table Elegant" w:semiHidden="1" w:unhideWhenUsed="1"/>
-    <w:lsdException w:name="Table Professional" w:semiHidden="1" w:unhideWhenUsed="1"/>
-    <w:lsdException w:name="Table Subtle 1" w:semiHidden="1" w:unhideWhenUsed="1"/>
-    <w:lsdException w:name="Table Subtle 2" w:semiHidden="1" w:unhideWhenUsed="1"/>
-    <w:lsdException w:name="Table Web 1" w:semiHidden="1" w:unhideWhenUsed="1"/>
-    <w:lsdException w:name="Table Web 2" w:semiHidden="1" w:unhideWhenUsed="1"/>
-    <w:lsdException w:name="Table Web 3" w:semiHidden="1" w:unhideWhenUsed="1"/>
-    <w:lsdException w:name="Balloon Text" w:semiHidden="1" w:unhideWhenUsed="1"/>
-    <w:lsdException w:name="Table Grid" w:uiPriority="39"/>
-    <w:lsdException w:name="Table Theme" w:semiHidden="1" w:unhideWhenUsed="1"/>
-    <w:lsdException w:name="Note Level 1" w:semiHidden="1" w:unhideWhenUsed="1"/>
-    <w:lsdException w:name="Note Level 2" w:semiHidden="1" w:unhideWhenUsed="1"/>
-    <w:lsdException w:name="Note Level 3" w:semiHidden="1" w:unhideWhenUsed="1"/>
-    <w:lsdException w:name="Note Level 4" w:semiHidden="1" w:unhideWhenUsed="1"/>
-    <w:lsdException w:name="Note Level 5" w:semiHidden="1" w:unhideWhenUsed="1"/>
-    <w:lsdException w:name="Note Level 6" w:semiHidden="1" w:unhideWhenUsed="1"/>
-    <w:lsdException w:name="Note Level 7" w:semiHidden="1" w:unhideWhenUsed="1"/>
-    <w:lsdException w:name="Note Level 8" w:semiHidden="1" w:unhideWhenUsed="1"/>
-    <w:lsdException w:name="Note Level 9" w:semiHidden="1" w:unhideWhenUsed="1"/>
-    <w:lsdException w:name="Placeholder Text" w:semiHidden="1"/>
-    <w:lsdException w:name="No Spacing" w:uiPriority="1" w:qFormat="1"/>
-    <w:lsdException w:name="Light Shading" w:uiPriority="60"/>
-    <w:lsdException w:name="Light List" w:uiPriority="61"/>
-    <w:lsdException w:name="Light Grid" w:uiPriority="62"/>
-    <w:lsdException w:name="Medium Shading 1" w:uiPriority="63"/>
-    <w:lsdException w:name="Medium Shading 2" w:uiPriority="64"/>
-    <w:lsdException w:name="Medium List 1" w:uiPriority="65"/>
-    <w:lsdException w:name="Medium List 2" w:uiPriority="66"/>
-    <w:lsdException w:name="Medium Grid 1" w:uiPriority="67"/>
-    <w:lsdException w:name="Medium Grid 2" w:uiPriority="68"/>
-    <w:lsdException w:name="Medium Grid 3" w:uiPriority="69"/>
-    <w:lsdException w:name="Dark List" w:uiPriority="70"/>
-    <w:lsdException w:name="Colorful Shading" w:uiPriority="71"/>
-    <w:lsdException w:name="Colorful List" w:uiPriority="72"/>
-    <w:lsdException w:name="Colorful Grid" w:uiPriority="73"/>
-    <w:lsdException w:name="Light Shading Accent 1" w:uiPriority="60"/>
-    <w:lsdException w:name="Light List Accent 1" w:uiPriority="61"/>
-    <w:lsdException w:name="Light Grid Accent 1" w:uiPriority="62"/>
-    <w:lsdException w:name="Medium Shading 1 Accent 1" w:uiPriority="63"/>
-    <w:lsdException w:name="Medium Shading 2 Accent 1" w:uiPriority="64"/>
-    <w:lsdException w:name="Medium List 1 Accent 1" w:uiPriority="65"/>
-    <w:lsdException w:name="Revision" w:semiHidden="1"/>
-    <w:lsdException w:name="List Paragraph" w:uiPriority="34" w:qFormat="1"/>
-    <w:lsdException w:name="Quote" w:uiPriority="29" w:qFormat="1"/>
-    <w:lsdException w:name="Intense Quote" w:uiPriority="30" w:qFormat="1"/>
-    <w:lsdException w:name="Medium List 2 Accent 1" w:uiPriority="66"/>
-    <w:lsdException w:name="Medium Grid 1 Accent 1" w:uiPriority="67"/>
-    <w:lsdException w:name="Medium Grid 2 Accent 1" w:uiPriority="68"/>
-    <w:lsdException w:name="Medium Grid 3 Accent 1" w:uiPriority="69"/>
-    <w:lsdException w:name="Dark List Accent 1" w:uiPriority="70"/>
-    <w:lsdException w:name="Colorful Shading Accent 1" w:uiPriority="71"/>
-    <w:lsdException w:name="Colorful List Accent 1" w:uiPriority="72"/>
-    <w:lsdException w:name="Colorful Grid Accent 1" w:uiPriority="73"/>
-    <w:lsdException w:name="Light Shading Accent 2" w:uiPriority="60"/>
-    <w:lsdException w:name="Light List Accent 2" w:uiPriority="61"/>
-    <w:lsdException w:name="Light Grid Accent 2" w:uiPriority="62"/>
-    <w:lsdException w:name="Medium Shading 1 Accent 2" w:uiPriority="63"/>
-    <w:lsdException w:name="Medium Shading 2 Accent 2" w:uiPriority="64"/>
-    <w:lsdException w:name="Medium List 1 Accent 2" w:uiPriority="65"/>
-    <w:lsdException w:name="Medium List 2 Accent 2" w:uiPriority="66"/>
-    <w:lsdException w:name="Medium Grid 1 Accent 2" w:uiPriority="67"/>
-    <w:lsdException w:name="Medium Grid 2 Accent 2" w:uiPriority="68"/>
-    <w:lsdException w:name="Medium Grid 3 Accent 2" w:uiPriority="69"/>
-    <w:lsdException w:name="Dark List Accent 2" w:uiPriority="70"/>
-    <w:lsdException w:name="Colorful Shading Accent 2" w:uiPriority="71"/>
-    <w:lsdException w:name="Colorful List Accent 2" w:uiPriority="72"/>
-    <w:lsdException w:name="Colorful Grid Accent 2" w:uiPriority="73"/>
-    <w:lsdException w:name="Light Shading Accent 3" w:uiPriority="60"/>
-    <w:lsdException w:name="Light List Accent 3" w:uiPriority="61"/>
-    <w:lsdException w:name="Light Grid Accent 3" w:uiPriority="62"/>
-    <w:lsdException w:name="Medium Shading 1 Accent 3" w:uiPriority="63"/>
-    <w:lsdException w:name="Medium Shading 2 Accent 3" w:uiPriority="64"/>
-    <w:lsdException w:name="Medium List 1 Accent 3" w:uiPriority="65"/>
-    <w:lsdException w:name="Medium List 2 Accent 3" w:uiPriority="66"/>
-    <w:lsdException w:name="Medium Grid 1 Accent 3" w:uiPriority="67"/>
-    <w:lsdException w:name="Medium Grid 2 Accent 3" w:uiPriority="68"/>
-    <w:lsdException w:name="Medium Grid 3 Accent 3" w:uiPriority="69"/>
-    <w:lsdException w:name="Dark List Accent 3" w:uiPriority="70"/>
-    <w:lsdException w:name="Colorful Shading Accent 3" w:uiPriority="71"/>
-    <w:lsdException w:name="Colorful List Accent 3" w:uiPriority="72"/>
-    <w:lsdException w:name="Colorful Grid Accent 3" w:uiPriority="73"/>
-    <w:lsdException w:name="Light Shading Accent 4" w:uiPriority="60"/>
-    <w:lsdException w:name="Light List Accent 4" w:uiPriority="61"/>
-    <w:lsdException w:name="Light Grid Accent 4" w:uiPriority="62"/>
-    <w:lsdException w:name="Medium Shading 1 Accent 4" w:uiPriority="63"/>
-    <w:lsdException w:name="Medium Shading 2 Accent 4" w:uiPriority="64"/>
-    <w:lsdException w:name="Medium List 1 Accent 4" w:uiPriority="65"/>
-    <w:lsdException w:name="Medium List 2 Accent 4" w:uiPriority="66"/>
-    <w:lsdException w:name="Medium Grid 1 Accent 4" w:uiPriority="67"/>
-    <w:lsdException w:name="Medium Grid 2 Accent 4" w:uiPriority="68"/>
-    <w:lsdException w:name="Medium Grid 3 Accent 4" w:uiPriority="69"/>
-    <w:lsdException w:name="Dark List Accent 4" w:uiPriority="70"/>
-    <w:lsdException w:name="Colorful Shading Accent 4" w:uiPriority="71"/>
-    <w:lsdException w:name="Colorful List Accent 4" w:uiPriority="72"/>
-    <w:lsdException w:name="Colorful Grid Accent 4" w:uiPriority="73"/>
-    <w:lsdException w:name="Light Shading Accent 5" w:uiPriority="60"/>
-    <w:lsdException w:name="Light List Accent 5" w:uiPriority="61"/>
-    <w:lsdException w:name="Light Grid Accent 5" w:uiPriority="62"/>
-    <w:lsdException w:name="Medium Shading 1 Accent 5" w:uiPriority="63"/>
-    <w:lsdException w:name="Medium Shading 2 Accent 5" w:uiPriority="64"/>
-    <w:lsdException w:name="Medium List 1 Accent 5" w:uiPriority="65"/>
-    <w:lsdException w:name="Medium List 2 Accent 5" w:uiPriority="66"/>
-    <w:lsdException w:name="Medium Grid 1 Accent 5" w:uiPriority="67"/>
-    <w:lsdException w:name="Medium Grid 2 Accent 5" w:uiPriority="68"/>
-    <w:lsdException w:name="Medium Grid 3 Accent 5" w:uiPriority="69"/>
-    <w:lsdException w:name="Dark List Accent 5" w:uiPriority="70"/>
-    <w:lsdException w:name="Colorful Shading Accent 5" w:uiPriority="71"/>
-    <w:lsdException w:name="Colorful List Accent 5" w:uiPriority="72"/>
-    <w:lsdException w:name="Colorful Grid Accent 5" w:uiPriority="73"/>
-    <w:lsdException w:name="Light Shading Accent 6" w:uiPriority="60"/>
-    <w:lsdException w:name="Light List Accent 6" w:uiPriority="61"/>
-    <w:lsdException w:name="Light Grid Accent 6" w:uiPriority="62"/>
-    <w:lsdException w:name="Medium Shading 1 Accent 6" w:uiPriority="63"/>
-    <w:lsdException w:name="Medium Shading 2 Accent 6" w:uiPriority="64"/>
-    <w:lsdException w:name="Medium List 1 Accent 6" w:uiPriority="65"/>
-    <w:lsdException w:name="Medium List 2 Accent 6" w:uiPriority="66"/>
-    <w:lsdException w:name="Medium Grid 1 Accent 6" w:uiPriority="67"/>
-    <w:lsdException w:name="Medium Grid 2 Accent 6" w:uiPriority="68"/>
-    <w:lsdException w:name="Medium Grid 3 Accent 6" w:uiPriority="69"/>
-    <w:lsdException w:name="Dark List Accent 6" w:uiPriority="70"/>
-    <w:lsdException w:name="Colorful Shading Accent 6" w:uiPriority="71"/>
-    <w:lsdException w:name="Colorful List Accent 6" w:uiPriority="72"/>
-    <w:lsdException w:name="Colorful Grid Accent 6" w:uiPriority="73"/>
-    <w:lsdException w:name="Subtle Emphasis" w:uiPriority="19" w:qFormat="1"/>
-    <w:lsdException w:name="Intense Emphasis" w:uiPriority="21" w:qFormat="1"/>
-    <w:lsdException w:name="Subtle Reference" w:uiPriority="31" w:qFormat="1"/>
-    <w:lsdException w:name="Intense Reference" w:uiPriority="32" w:qFormat="1"/>
-    <w:lsdException w:name="Book Title" w:uiPriority="33" w:qFormat="1"/>
-    <w:lsdException w:name="Bibliography" w:semiHidden="1" w:uiPriority="37" w:unhideWhenUsed="1"/>
-    <w:lsdException w:name="TOC Heading" w:semiHidden="1" w:uiPriority="39" w:unhideWhenUsed="1" w:qFormat="1"/>
-    <w:lsdException w:name="Plain Table 1" w:uiPriority="41"/>
-    <w:lsdException w:name="Plain Table 2" w:uiPriority="42"/>
-    <w:lsdException w:name="Plain Table 3" w:uiPriority="43"/>
-    <w:lsdException w:name="Plain Table 4" w:uiPriority="44"/>
-    <w:lsdException w:name="Plain Table 5" w:uiPriority="45"/>
-    <w:lsdException w:name="Grid Table Light" w:uiPriority="40"/>
-    <w:lsdException w:name="Grid Table 1 Light" w:uiPriority="46"/>
-    <w:lsdException w:name="Grid Table 2" w:uiPriority="47"/>
-    <w:lsdException w:name="Grid Table 3" w:uiPriority="48"/>
-    <w:lsdException w:name="Grid Table 4" w:uiPriority="49"/>
-    <w:lsdException w:name="Grid Table 5 Dark" w:uiPriority="50"/>
-    <w:lsdException w:name="Grid Table 6 Colorful" w:uiPriority="51"/>
-    <w:lsdException w:name="Grid Table 7 Colorful" w:uiPriority="52"/>
-    <w:lsdException w:name="Grid Table 1 Light Accent 1" w:uiPriority="46"/>
-    <w:lsdException w:name="Grid Table 2 Accent 1" w:uiPriority="47"/>
-    <w:lsdException w:name="Grid Table 3 Accent 1" w:uiPriority="48"/>
-    <w:lsdException w:name="Grid Table 4 Accent 1" w:uiPriority="49"/>
-    <w:lsdException w:name="Grid Table 5 Dark Accent 1" w:uiPriority="50"/>
-    <w:lsdException w:name="Grid Table 6 Colorful Accent 1" w:uiPriority="51"/>
-    <w:lsdException w:name="Grid Table 7 Colorful Accent 1" w:uiPriority="52"/>
-    <w:lsdException w:name="Grid Table 1 Light Accent 2" w:uiPriority="46"/>
-    <w:lsdException w:name="Grid Table 2 Accent 2" w:uiPriority="47"/>
-    <w:lsdException w:name="Grid Table 3 Accent 2" w:uiPriority="48"/>
-    <w:lsdException w:name="Grid Table 4 Accent 2" w:uiPriority="49"/>
-    <w:lsdException w:name="Grid Table 5 Dark Accent 2" w:uiPriority="50"/>
-    <w:lsdException w:name="Grid Table 6 Colorful Accent 2" w:uiPriority="51"/>
-    <w:lsdException w:name="Grid Table 7 Colorful Accent 2" w:uiPriority="52"/>
-    <w:lsdException w:name="Grid Table 1 Light Accent 3" w:uiPriority="46"/>
-    <w:lsdException w:name="Grid Table 2 Accent 3" w:uiPriority="47"/>
-    <w:lsdException w:name="Grid Table 3 Accent 3" w:uiPriority="48"/>
-    <w:lsdException w:name="Grid Table 4 Accent 3" w:uiPriority="49"/>
-    <w:lsdException w:name="Grid Table 5 Dark Accent 3" w:uiPriority="50"/>
-    <w:lsdException w:name="Grid Table 6 Colorful Accent 3" w:uiPriority="51"/>
-    <w:lsdException w:name="Grid Table 7 Colorful Accent 3" w:uiPriority="52"/>
-    <w:lsdException w:name="Grid Table 1 Light Accent 4" w:uiPriority="46"/>
-    <w:lsdException w:name="Grid Table 2 Accent 4" w:uiPriority="47"/>
-    <w:lsdException w:name="Grid Table 3 Accent 4" w:uiPriority="48"/>
-    <w:lsdException w:name="Grid Table 4 Accent 4" w:uiPriority="49"/>
-    <w:lsdException w:name="Grid Table 5 Dark Accent 4" w:uiPriority="50"/>
-    <w:lsdException w:name="Grid Table 6 Colorful Accent 4" w:uiPriority="51"/>
-    <w:lsdException w:name="Grid Table 7 Colorful Accent 4" w:uiPriority="52"/>
-    <w:lsdException w:name="Grid Table 1 Light Accent 5" w:uiPriority="46"/>
-    <w:lsdException w:name="Grid Table 2 Accent 5" w:uiPriority="47"/>
-    <w:lsdException w:name="Grid Table 3 Accent 5" w:uiPriority="48"/>
-    <w:lsdException w:name="Grid Table 4 Accent 5" w:uiPriority="49"/>
-    <w:lsdException w:name="Grid Table 5 Dark Accent 5" w:uiPriority="50"/>
-    <w:lsdException w:name="Grid Table 6 Colorful Accent 5" w:uiPriority="51"/>
-    <w:lsdException w:name="Grid Table 7 Colorful Accent 5" w:uiPriority="52"/>
-    <w:lsdException w:name="Grid Table 1 Light Accent 6" w:uiPriority="46"/>
-    <w:lsdException w:name="Grid Table 2 Accent 6" w:uiPriority="47"/>
-    <w:lsdException w:name="Grid Table 3 Accent 6" w:uiPriority="48"/>
-    <w:lsdException w:name="Grid Table 4 Accent 6" w:uiPriority="49"/>
-    <w:lsdException w:name="Grid Table 5 Dark Accent 6" w:uiPriority="50"/>
-    <w:lsdException w:name="Grid Table 6 Colorful Accent 6" w:uiPriority="51"/>
-    <w:lsdException w:name="Grid Table 7 Colorful Accent 6" w:uiPriority="52"/>
-    <w:lsdException w:name="List Table 1 Light" w:uiPriority="46"/>
-    <w:lsdException w:name="List Table 2" w:uiPriority="47"/>
-    <w:lsdException w:name="List Table 3" w:uiPriority="48"/>
-    <w:lsdException w:name="List Table 4" w:uiPriority="49"/>
-    <w:lsdException w:name="List Table 5 Dark" w:uiPriority="50"/>
-    <w:lsdException w:name="List Table 6 Colorful" w:uiPriority="51"/>
-    <w:lsdException w:name="List Table 7 Colorful" w:uiPriority="52"/>
-    <w:lsdException w:name="List Table 1 Light Accent 1" w:uiPriority="46"/>
-    <w:lsdException w:name="List Table 2 Accent 1" w:uiPriority="47"/>
-    <w:lsdException w:name="List Table 3 Accent 1" w:uiPriority="48"/>
-    <w:lsdException w:name="List Table 4 Accent 1" w:uiPriority="49"/>
-    <w:lsdException w:name="List Table 5 Dark Accent 1" w:uiPriority="50"/>
-    <w:lsdException w:name="List Table 6 Colorful Accent 1" w:uiPriority="51"/>
-    <w:lsdException w:name="List Table 7 Colorful Accent 1" w:uiPriority="52"/>
-    <w:lsdException w:name="List Table 1 Light Accent 2" w:uiPriority="46"/>
-    <w:lsdException w:name="List Table 2 Accent 2" w:uiPriority="47"/>
-    <w:lsdException w:name="List Table 3 Accent 2" w:uiPriority="48"/>
-    <w:lsdException w:name="List Table 4 Accent 2" w:uiPriority="49"/>
-    <w:lsdException w:name="List Table 5 Dark Accent 2" w:uiPriority="50"/>
-    <w:lsdException w:name="List Table 6 Colorful Accent 2" w:uiPriority="51"/>
-    <w:lsdException w:name="List Table 7 Colorful Accent 2" w:uiPriority="52"/>
-    <w:lsdException w:name="List Table 1 Light Accent 3" w:uiPriority="46"/>
-    <w:lsdException w:name="List Table 2 Accent 3" w:uiPriority="47"/>
-    <w:lsdException w:name="List Table 3 Accent 3" w:uiPriority="48"/>
-    <w:lsdException w:name="List Table 4 Accent 3" w:uiPriority="49"/>
-    <w:lsdException w:name="List Table 5 Dark Accent 3" w:uiPriority="50"/>
-    <w:lsdException w:name="List Table 6 Colorful Accent 3" w:uiPriority="51"/>
-    <w:lsdException w:name="List Table 7 Colorful Accent 3" w:uiPriority="52"/>
-    <w:lsdException w:name="List Table 1 Light Accent 4" w:uiPriority="46"/>
-    <w:lsdException w:name="List Table 2 Accent 4" w:uiPriority="47"/>
-    <w:lsdException w:name="List Table 3 Accent 4" w:uiPriority="48"/>
-    <w:lsdException w:name="List Table 4 Accent 4" w:uiPriority="49"/>
-    <w:lsdException w:name="List Table 5 Dark Accent 4" w:uiPriority="50"/>
-    <w:lsdException w:name="List Table 6 Colorful Accent 4" w:uiPriority="51"/>
-    <w:lsdException w:name="List Table 7 Colorful Accent 4" w:uiPriority="52"/>
-    <w:lsdException w:name="List Table 1 Light Accent 5" w:uiPriority="46"/>
-    <w:lsdException w:name="List Table 2 Accent 5" w:uiPriority="47"/>
-    <w:lsdException w:name="List Table 3 Accent 5" w:uiPriority="48"/>
-    <w:lsdException w:name="List Table 4 Accent 5" w:uiPriority="49"/>
-    <w:lsdException w:name="List Table 5 Dark Accent 5" w:uiPriority="50"/>
-    <w:lsdException w:name="List Table 6 Colorful Accent 5" w:uiPriority="51"/>
-    <w:lsdException w:name="List Table 7 Colorful Accent 5" w:uiPriority="52"/>
-    <w:lsdException w:name="List Table 1 Light Accent 6" w:uiPriority="46"/>
-    <w:lsdException w:name="List Table 2 Accent 6" w:uiPriority="47"/>
-    <w:lsdException w:name="List Table 3 Accent 6" w:uiPriority="48"/>
-    <w:lsdException w:name="List Table 4 Accent 6" w:uiPriority="49"/>
-    <w:lsdException w:name="List Table 5 Dark Accent 6" w:uiPriority="50"/>
-    <w:lsdException w:name="List Table 6 Colorful Accent 6" w:uiPriority="51"/>
-    <w:lsdException w:name="List Table 7 Colorful Accent 6" w:uiPriority="52"/>
+  <w:latentStyles w:defLockedState="0" w:defUIPriority="99" w:defSemiHidden="1" w:defUnhideWhenUsed="1" w:defQFormat="0" w:count="276">
+    <w:lsdException w:name="Normal" w:semiHidden="0" w:uiPriority="0" w:unhideWhenUsed="0" w:qFormat="1"/>
+    <w:lsdException w:name="heading 1" w:semiHidden="0" w:uiPriority="9" w:unhideWhenUsed="0" w:qFormat="1"/>
+    <w:lsdException w:name="heading 2" w:uiPriority="9" w:qFormat="1"/>
+    <w:lsdException w:name="heading 3" w:uiPriority="9" w:qFormat="1"/>
+    <w:lsdException w:name="heading 4" w:uiPriority="9" w:qFormat="1"/>
+    <w:lsdException w:name="heading 5" w:uiPriority="9" w:qFormat="1"/>
+    <w:lsdException w:name="heading 6" w:uiPriority="9" w:qFormat="1"/>
+    <w:lsdException w:name="heading 7" w:uiPriority="9" w:qFormat="1"/>
+    <w:lsdException w:name="heading 8" w:uiPriority="9" w:qFormat="1"/>
+    <w:lsdException w:name="heading 9" w:uiPriority="9" w:qFormat="1"/>
+    <w:lsdException w:name="toc 1" w:uiPriority="39"/>
+    <w:lsdException w:name="toc 2" w:uiPriority="39"/>
+    <w:lsdException w:name="toc 3" w:uiPriority="39"/>
+    <w:lsdException w:name="toc 4" w:uiPriority="39"/>
+    <w:lsdException w:name="toc 5" w:uiPriority="39"/>
+    <w:lsdException w:name="toc 6" w:uiPriority="39"/>
+    <w:lsdException w:name="toc 7" w:uiPriority="39"/>
+    <w:lsdException w:name="toc 8" w:uiPriority="39"/>
+    <w:lsdException w:name="toc 9" w:uiPriority="39"/>
+    <w:lsdException w:name="caption" w:uiPriority="35" w:qFormat="1"/>
+    <w:lsdException w:name="Title" w:semiHidden="0" w:uiPriority="10" w:unhideWhenUsed="0" w:qFormat="1"/>
+    <w:lsdException w:name="Default Paragraph Font" w:uiPriority="1"/>
+    <w:lsdException w:name="Subtitle" w:semiHidden="0" w:uiPriority="11" w:unhideWhenUsed="0" w:qFormat="1"/>
+    <w:lsdException w:name="Strong" w:semiHidden="0" w:uiPriority="22" w:unhideWhenUsed="0" w:qFormat="1"/>
+    <w:lsdException w:name="Emphasis" w:semiHidden="0" w:uiPriority="20" w:unhideWhenUsed="0" w:qFormat="1"/>
+    <w:lsdException w:name="Table Grid" w:semiHidden="0" w:uiPriority="39" w:unhideWhenUsed="0"/>
+    <w:lsdException w:name="Placeholder Text" w:unhideWhenUsed="0"/>
+    <w:lsdException w:name="No Spacing" w:semiHidden="0" w:uiPriority="1" w:unhideWhenUsed="0" w:qFormat="1"/>
+    <w:lsdException w:name="Light Shading" w:semiHidden="0" w:uiPriority="60" w:unhideWhenUsed="0"/>
+    <w:lsdException w:name="Light List" w:semiHidden="0" w:uiPriority="61" w:unhideWhenUsed="0"/>
+    <w:lsdException w:name="Light Grid" w:semiHidden="0" w:uiPriority="62" w:unhideWhenUsed="0"/>
+    <w:lsdException w:name="Medium Shading 1" w:semiHidden="0" w:uiPriority="63" w:unhideWhenUsed="0"/>
+    <w:lsdException w:name="Medium Shading 2" w:semiHidden="0" w:uiPriority="64" w:unhideWhenUsed="0"/>
+    <w:lsdException w:name="Medium List 1" w:semiHidden="0" w:uiPriority="65" w:unhideWhenUsed="0"/>
+    <w:lsdException w:name="Medium List 2" w:semiHidden="0" w:uiPriority="66" w:unhideWhenUsed="0"/>
+    <w:lsdException w:name="Medium Grid 1" w:semiHidden="0" w:uiPriority="67" w:unhideWhenUsed="0"/>
+    <w:lsdException w:name="Medium Grid 2" w:semiHidden="0" w:uiPriority="68" w:unhideWhenUsed="0"/>
+    <w:lsdException w:name="Medium Grid 3" w:semiHidden="0" w:uiPriority="69" w:unhideWhenUsed="0"/>
+    <w:lsdException w:name="Dark List" w:semiHidden="0" w:uiPriority="70" w:unhideWhenUsed="0"/>
+    <w:lsdException w:name="Colorful Shading" w:semiHidden="0" w:uiPriority="71" w:unhideWhenUsed="0"/>
+    <w:lsdException w:name="Colorful List" w:semiHidden="0" w:uiPriority="72" w:unhideWhenUsed="0"/>
+    <w:lsdException w:name="Colorful Grid" w:semiHidden="0" w:uiPriority="73" w:unhideWhenUsed="0"/>
+    <w:lsdException w:name="Light Shading Accent 1" w:semiHidden="0" w:uiPriority="60" w:unhideWhenUsed="0"/>
+    <w:lsdException w:name="Light List Accent 1" w:semiHidden="0" w:uiPriority="61" w:unhideWhenUsed="0"/>
+    <w:lsdException w:name="Light Grid Accent 1" w:semiHidden="0" w:uiPriority="62" w:unhideWhenUsed="0"/>
+    <w:lsdException w:name="Medium Shading 1 Accent 1" w:semiHidden="0" w:uiPriority="63" w:unhideWhenUsed="0"/>
+    <w:lsdException w:name="Medium Shading 2 Accent 1" w:semiHidden="0" w:uiPriority="64" w:unhideWhenUsed="0"/>
+    <w:lsdException w:name="Medium List 1 Accent 1" w:semiHidden="0" w:uiPriority="65" w:unhideWhenUsed="0"/>
+    <w:lsdException w:name="Revision" w:unhideWhenUsed="0"/>
+    <w:lsdException w:name="List Paragraph" w:semiHidden="0" w:uiPriority="34" w:unhideWhenUsed="0" w:qFormat="1"/>
+    <w:lsdException w:name="Quote" w:semiHidden="0" w:uiPriority="29" w:unhideWhenUsed="0" w:qFormat="1"/>
+    <w:lsdException w:name="Intense Quote" w:semiHidden="0" w:uiPriority="30" w:unhideWhenUsed="0" w:qFormat="1"/>
+    <w:lsdException w:name="Medium List 2 Accent 1" w:semiHidden="0" w:uiPriority="66" w:unhideWhenUsed="0"/>
+    <w:lsdException w:name="Medium Grid 1 Accent 1" w:semiHidden="0" w:uiPriority="67" w:unhideWhenUsed="0"/>
+    <w:lsdException w:name="Medium Grid 2 Accent 1" w:semiHidden="0" w:uiPriority="68" w:unhideWhenUsed="0"/>
+    <w:lsdException w:name="Medium Grid 3 Accent 1" w:semiHidden="0" w:uiPriority="69" w:unhideWhenUsed="0"/>
+    <w:lsdException w:name="Dark List Accent 1" w:semiHidden="0" w:uiPriority="70" w:unhideWhenUsed="0"/>
+    <w:lsdException w:name="Colorful Shading Accent 1" w:semiHidden="0" w:uiPriority="71" w:unhideWhenUsed="0"/>
+    <w:lsdException w:name="Colorful List Accent 1" w:semiHidden="0" w:uiPriority="72" w:unhideWhenUsed="0"/>
+    <w:lsdException w:name="Colorful Grid Accent 1" w:semiHidden="0" w:uiPriority="73" w:unhideWhenUsed="0"/>
+    <w:lsdException w:name="Light Shading Accent 2" w:semiHidden="0" w:uiPriority="60" w:unhideWhenUsed="0"/>
+    <w:lsdException w:name="Light List Accent 2" w:semiHidden="0" w:uiPriority="61" w:unhideWhenUsed="0"/>
+    <w:lsdException w:name="Light Grid Accent 2" w:semiHidden="0" w:uiPriority="62" w:unhideWhenUsed="0"/>
+    <w:lsdException w:name="Medium Shading 1 Accent 2" w:semiHidden="0" w:uiPriority="63" w:unhideWhenUsed="0"/>
+    <w:lsdException w:name="Medium Shading 2 Accent 2" w:semiHidden="0" w:uiPriority="64" w:unhideWhenUsed="0"/>
+    <w:lsdException w:name="Medium List 1 Accent 2" w:semiHidden="0" w:uiPriority="65" w:unhideWhenUsed="0"/>
+    <w:lsdException w:name="Medium List 2 Accent 2" w:semiHidden="0" w:uiPriority="66" w:unhideWhenUsed="0"/>
+    <w:lsdException w:name="Medium Grid 1 Accent 2" w:semiHidden="0" w:uiPriority="67" w:unhideWhenUsed="0"/>
+    <w:lsdException w:name="Medium Grid 2 Accent 2" w:semiHidden="0" w:uiPriority="68" w:unhideWhenUsed="0"/>
+    <w:lsdException w:name="Medium Grid 3 Accent 2" w:semiHidden="0" w:uiPriority="69" w:unhideWhenUsed="0"/>
+    <w:lsdException w:name="Dark List Accent 2" w:semiHidden="0" w:uiPriority="70" w:unhideWhenUsed="0"/>
+    <w:lsdException w:name="Colorful Shading Accent 2" w:semiHidden="0" w:uiPriority="71" w:unhideWhenUsed="0"/>
+    <w:lsdException w:name="Colorful List Accent 2" w:semiHidden="0" w:uiPriority="72" w:unhideWhenUsed="0"/>
+    <w:lsdException w:name="Colorful Grid Accent 2" w:semiHidden="0" w:uiPriority="73" w:unhideWhenUsed="0"/>
+    <w:lsdException w:name="Light Shading Accent 3" w:semiHidden="0" w:uiPriority="60" w:unhideWhenUsed="0"/>
+    <w:lsdException w:name="Light List Accent 3" w:semiHidden="0" w:uiPriority="61" w:unhideWhenUsed="0"/>
+    <w:lsdException w:name="Light Grid Accent 3" w:semiHidden="0" w:uiPriority="62" w:unhideWhenUsed="0"/>
+    <w:lsdException w:name="Medium Shading 1 Accent 3" w:semiHidden="0" w:uiPriority="63" w:unhideWhenUsed="0"/>
+    <w:lsdException w:name="Medium Shading 2 Accent 3" w:semiHidden="0" w:uiPriority="64" w:unhideWhenUsed="0"/>
+    <w:lsdException w:name="Medium List 1 Accent 3" w:semiHidden="0" w:uiPriority="65" w:unhideWhenUsed="0"/>
+    <w:lsdException w:name="Medium List 2 Accent 3" w:semiHidden="0" w:uiPriority="66" w:unhideWhenUsed="0"/>
+    <w:lsdException w:name="Medium Grid 1 Accent 3" w:semiHidden="0" w:uiPriority="67" w:unhideWhenUsed="0"/>
+    <w:lsdException w:name="Medium Grid 2 Accent 3" w:semiHidden="0" w:uiPriority="68" w:unhideWhenUsed="0"/>
+    <w:lsdException w:name="Medium Grid 3 Accent 3" w:semiHidden="0" w:uiPriority="69" w:unhideWhenUsed="0"/>
+    <w:lsdException w:name="Dark List Accent 3" w:semiHidden="0" w:uiPriority="70" w:unhideWhenUsed="0"/>
+    <w:lsdException w:name="Colorful Shading Accent 3" w:semiHidden="0" w:uiPriority="71" w:unhideWhenUsed="0"/>
+    <w:lsdException w:name="Colorful List Accent 3" w:semiHidden="0" w:uiPriority="72" w:unhideWhenUsed="0"/>
+    <w:lsdException w:name="Colorful Grid Accent 3" w:semiHidden="0" w:uiPriority="73" w:unhideWhenUsed="0"/>
+    <w:lsdException w:name="Light Shading Accent 4" w:semiHidden="0" w:uiPriority="60" w:unhideWhenUsed="0"/>
+    <w:lsdException w:name="Light List Accent 4" w:semiHidden="0" w:uiPriority="61" w:unhideWhenUsed="0"/>
+    <w:lsdException w:name="Light Grid Accent 4" w:semiHidden="0" w:uiPriority="62" w:unhideWhenUsed="0"/>
+    <w:lsdException w:name="Medium Shading 1 Accent 4" w:semiHidden="0" w:uiPriority="63" w:unhideWhenUsed="0"/>
+    <w:lsdException w:name="Medium Shading 2 Accent 4" w:semiHidden="0" w:uiPriority="64" w:unhideWhenUsed="0"/>
+    <w:lsdException w:name="Medium List 1 Accent 4" w:semiHidden="0" w:uiPriority="65" w:unhideWhenUsed="0"/>
+    <w:lsdException w:name="Medium List 2 Accent 4" w:semiHidden="0" w:uiPriority="66" w:unhideWhenUsed="0"/>
+    <w:lsdException w:name="Medium Grid 1 Accent 4" w:semiHidden="0" w:uiPriority="67" w:unhideWhenUsed="0"/>
+    <w:lsdException w:name="Medium Grid 2 Accent 4" w:semiHidden="0" w:uiPriority="68" w:unhideWhenUsed="0"/>
+    <w:lsdException w:name="Medium Grid 3 Accent 4" w:semiHidden="0" w:uiPriority="69" w:unhideWhenUsed="0"/>
+    <w:lsdException w:name="Dark List Accent 4" w:semiHidden="0" w:uiPriority="70" w:unhideWhenUsed="0"/>
+    <w:lsdException w:name="Colorful Shading Accent 4" w:semiHidden="0" w:uiPriority="71" w:unhideWhenUsed="0"/>
+    <w:lsdException w:name="Colorful List Accent 4" w:semiHidden="0" w:uiPriority="72" w:unhideWhenUsed="0"/>
+    <w:lsdException w:name="Colorful Grid Accent 4" w:semiHidden="0" w:uiPriority="73" w:unhideWhenUsed="0"/>
+    <w:lsdException w:name="Light Shading Accent 5" w:semiHidden="0" w:uiPriority="60" w:unhideWhenUsed="0"/>
+    <w:lsdException w:name="Light List Accent 5" w:semiHidden="0" w:uiPriority="61" w:unhideWhenUsed="0"/>
+    <w:lsdException w:name="Light Grid Accent 5" w:semiHidden="0" w:uiPriority="62" w:unhideWhenUsed="0"/>
+    <w:lsdException w:name="Medium Shading 1 Accent 5" w:semiHidden="0" w:uiPriority="63" w:unhideWhenUsed="0"/>
+    <w:lsdException w:name="Medium Shading 2 Accent 5" w:semiHidden="0" w:uiPriority="64" w:unhideWhenUsed="0"/>
+    <w:lsdException w:name="Medium List 1 Accent 5" w:semiHidden="0" w:uiPriority="65" w:unhideWhenUsed="0"/>
+    <w:lsdException w:name="Medium List 2 Accent 5" w:semiHidden="0" w:uiPriority="66" w:unhideWhenUsed="0"/>
+    <w:lsdException w:name="Medium Grid 1 Accent 5" w:semiHidden="0" w:uiPriority="67" w:unhideWhenUsed="0"/>
+    <w:lsdException w:name="Medium Grid 2 Accent 5" w:semiHidden="0" w:uiPriority="68" w:unhideWhenUsed="0"/>
+    <w:lsdException w:name="Medium Grid 3 Accent 5" w:semiHidden="0" w:uiPriority="69" w:unhideWhenUsed="0"/>
+    <w:lsdException w:name="Dark List Accent 5" w:semiHidden="0" w:uiPriority="70" w:unhideWhenUsed="0"/>
+    <w:lsdException w:name="Colorful Shading Accent 5" w:semiHidden="0" w:uiPriority="71" w:unhideWhenUsed="0"/>
+    <w:lsdException w:name="Colorful List Accent 5" w:semiHidden="0" w:uiPriority="72" w:unhideWhenUsed="0"/>
+    <w:lsdException w:name="Colorful Grid Accent 5" w:semiHidden="0" w:uiPriority="73" w:unhideWhenUsed="0"/>
+    <w:lsdException w:name="Light Shading Accent 6" w:semiHidden="0" w:uiPriority="60" w:unhideWhenUsed="0"/>
+    <w:lsdException w:name="Light List Accent 6" w:semiHidden="0" w:uiPriority="61" w:unhideWhenUsed="0"/>
+    <w:lsdException w:name="Light Grid Accent 6" w:semiHidden="0" w:uiPriority="62" w:unhideWhenUsed="0"/>
+    <w:lsdException w:name="Medium Shading 1 Accent 6" w:semiHidden="0" w:uiPriority="63" w:unhideWhenUsed="0"/>
+    <w:lsdException w:name="Medium Shading 2 Accent 6" w:semiHidden="0" w:uiPriority="64" w:unhideWhenUsed="0"/>
+    <w:lsdException w:name="Medium List 1 Accent 6" w:semiHidden="0" w:uiPriority="65" w:unhideWhenUsed="0"/>
+    <w:lsdException w:name="Medium List 2 Accent 6" w:semiHidden="0" w:uiPriority="66" w:unhideWhenUsed="0"/>
+    <w:lsdException w:name="Medium Grid 1 Accent 6" w:semiHidden="0" w:uiPriority="67" w:unhideWhenUsed="0"/>
+    <w:lsdException w:name="Medium Grid 2 Accent 6" w:semiHidden="0" w:uiPriority="68" w:unhideWhenUsed="0"/>
+    <w:lsdException w:name="Medium Grid 3 Accent 6" w:semiHidden="0" w:uiPriority="69" w:unhideWhenUsed="0"/>
+    <w:lsdException w:name="Dark List Accent 6" w:semiHidden="0" w:uiPriority="70" w:unhideWhenUsed="0"/>
+    <w:lsdException w:name="Colorful Shading Accent 6" w:semiHidden="0" w:uiPriority="71" w:unhideWhenUsed="0"/>
+    <w:lsdException w:name="Colorful List Accent 6" w:semiHidden="0" w:uiPriority="72" w:unhideWhenUsed="0"/>
+    <w:lsdException w:name="Colorful Grid Accent 6" w:semiHidden="0" w:uiPriority="73" w:unhideWhenUsed="0"/>
+    <w:lsdException w:name="Subtle Emphasis" w:semiHidden="0" w:uiPriority="19" w:unhideWhenUsed="0" w:qFormat="1"/>
+    <w:lsdException w:name="Intense Emphasis" w:semiHidden="0" w:uiPriority="21" w:unhideWhenUsed="0" w:qFormat="1"/>
+    <w:lsdException w:name="Subtle Reference" w:semiHidden="0" w:uiPriority="31" w:unhideWhenUsed="0" w:qFormat="1"/>
+    <w:lsdException w:name="Intense Reference" w:semiHidden="0" w:uiPriority="32" w:unhideWhenUsed="0" w:qFormat="1"/>
+    <w:lsdException w:name="Book Title" w:semiHidden="0" w:uiPriority="33" w:unhideWhenUsed="0" w:qFormat="1"/>
+    <w:lsdException w:name="Bibliography" w:uiPriority="37"/>
+    <w:lsdException w:name="TOC Heading" w:uiPriority="39" w:qFormat="1"/>
+  </w:latentStyles>
+  <w:style w:type="paragraph" w:default="1" w:styleId="Normal">
+    <w:name w:val="Normal"/>
+    <w:qFormat/>
+  </w:style>
+  <w:style w:type="character" w:default="1" w:styleId="DefaultParagraphFont">
+    <w:name w:val="Default Paragraph Font"/>
+    <w:uiPriority w:val="1"/>
+    <w:semiHidden/>
+    <w:unhideWhenUsed/>
+  </w:style>
+  <w:style w:type="table" w:default="1" w:styleId="TableNormal">
+    <w:name w:val="Normal Table"/>
+    <w:uiPriority w:val="99"/>
+    <w:semiHidden/>
+    <w:unhideWhenUsed/>
+    <w:tblPr>
+      <w:tblInd w:w="0" w:type="dxa"/>
+      <w:tblCellMar>
+        <w:top w:w="0" w:type="dxa"/>
+        <w:left w:w="108" w:type="dxa"/>
+        <w:bottom w:w="0" w:type="dxa"/>
+        <w:right w:w="108" w:type="dxa"/>
+      </w:tblCellMar>
+    </w:tblPr>
+  </w:style>
+  <w:style w:type="numbering" w:default="1" w:styleId="NoList">
+    <w:name w:val="No List"/>
+    <w:uiPriority w:val="99"/>
+    <w:semiHidden/>
+    <w:unhideWhenUsed/>
+  </w:style>
+  <w:style w:type="paragraph" w:styleId="DocumentMap">
+    <w:name w:val="Document Map"/>
+    <w:basedOn w:val="Normal"/>
+    <w:link w:val="DocumentMapChar"/>
+    <w:uiPriority w:val="99"/>
+    <w:semiHidden/>
+    <w:unhideWhenUsed/>
+    <w:rsid w:val="003B086E"/>
+    <w:rPr>
+      <w:rFonts w:ascii="Helvetica" w:hAnsi="Helvetica"/>
+    </w:rPr>
+  </w:style>
+  <w:style w:type="character" w:customStyle="1" w:styleId="DocumentMapChar">
+    <w:name w:val="Document Map Char"/>
+    <w:basedOn w:val="DefaultParagraphFont"/>
+    <w:link w:val="DocumentMap"/>
+    <w:uiPriority w:val="99"/>
+    <w:semiHidden/>
+    <w:rsid w:val="003B086E"/>
+    <w:rPr>
+      <w:rFonts w:ascii="Helvetica" w:hAnsi="Helvetica"/>
+    </w:rPr>
+  </w:style>
+</w:styles>
+</file>
+
+<file path=word/stylesWithEffects.xml><?xml version="1.0" encoding="utf-8"?>
+<w:styles xmlns:wpc="http://schemas.microsoft.com/office/word/2010/wordprocessingCanvas" xmlns:mo="http://schemas.microsoft.com/office/mac/office/2008/main" xmlns:mc="http://schemas.openxmlformats.org/markup-compatibility/2006" xmlns:mv="urn:schemas-microsoft-com:mac:vml" xmlns:o="urn:schemas-microsoft-com:office:office" xmlns:r="http://schemas.openxmlformats.org/officeDocument/2006/relationships" xmlns:m="http://schemas.openxmlformats.org/officeDocument/2006/math" xmlns:v="urn:schemas-microsoft-com:vml" xmlns:wp14="http://schemas.microsoft.com/office/word/2010/wordprocessingDrawing" xmlns:wp="http://schemas.openxmlformats.org/drawingml/2006/wordprocessingDrawing" xmlns:w10="urn:schemas-microsoft-com:office:word" xmlns:w="http://schemas.openxmlformats.org/wordprocessingml/2006/main" xmlns:w14="http://schemas.microsoft.com/office/word/2010/wordml" xmlns:wpg="http://schemas.microsoft.com/office/word/2010/wordprocessingGroup" xmlns:wpi="http://schemas.microsoft.com/office/word/2010/wordprocessingInk" xmlns:wne="http://schemas.microsoft.com/office/word/2006/wordml" xmlns:wps="http://schemas.microsoft.com/office/word/2010/wordprocessingShape" mc:Ignorable="w14 wp14">
+  <w:docDefaults>
+    <w:rPrDefault>
+      <w:rPr>
+        <w:rFonts w:asciiTheme="minorHAnsi" w:eastAsiaTheme="minorEastAsia" w:hAnsiTheme="minorHAnsi" w:cstheme="minorBidi"/>
+        <w:sz w:val="24"/>
+        <w:szCs w:val="24"/>
+        <w:lang w:val="en-US" w:eastAsia="en-US" w:bidi="ar-SA"/>
+      </w:rPr>
+    </w:rPrDefault>
+    <w:pPrDefault/>
+  </w:docDefaults>
+  <w:latentStyles w:defLockedState="0" w:defUIPriority="99" w:defSemiHidden="1" w:defUnhideWhenUsed="1" w:defQFormat="0" w:count="276">
+    <w:lsdException w:name="Normal" w:semiHidden="0" w:uiPriority="0" w:unhideWhenUsed="0" w:qFormat="1"/>
+    <w:lsdException w:name="heading 1" w:semiHidden="0" w:uiPriority="9" w:unhideWhenUsed="0" w:qFormat="1"/>
+    <w:lsdException w:name="heading 2" w:uiPriority="9" w:qFormat="1"/>
+    <w:lsdException w:name="heading 3" w:uiPriority="9" w:qFormat="1"/>
+    <w:lsdException w:name="heading 4" w:uiPriority="9" w:qFormat="1"/>
+    <w:lsdException w:name="heading 5" w:uiPriority="9" w:qFormat="1"/>
+    <w:lsdException w:name="heading 6" w:uiPriority="9" w:qFormat="1"/>
+    <w:lsdException w:name="heading 7" w:uiPriority="9" w:qFormat="1"/>
+    <w:lsdException w:name="heading 8" w:uiPriority="9" w:qFormat="1"/>
+    <w:lsdException w:name="heading 9" w:uiPriority="9" w:qFormat="1"/>
+    <w:lsdException w:name="toc 1" w:uiPriority="39"/>
+    <w:lsdException w:name="toc 2" w:uiPriority="39"/>
+    <w:lsdException w:name="toc 3" w:uiPriority="39"/>
+    <w:lsdException w:name="toc 4" w:uiPriority="39"/>
+    <w:lsdException w:name="toc 5" w:uiPriority="39"/>
+    <w:lsdException w:name="toc 6" w:uiPriority="39"/>
+    <w:lsdException w:name="toc 7" w:uiPriority="39"/>
+    <w:lsdException w:name="toc 8" w:uiPriority="39"/>
+    <w:lsdException w:name="toc 9" w:uiPriority="39"/>
+    <w:lsdException w:name="caption" w:uiPriority="35" w:qFormat="1"/>
+    <w:lsdException w:name="Title" w:semiHidden="0" w:uiPriority="10" w:unhideWhenUsed="0" w:qFormat="1"/>
+    <w:lsdException w:name="Default Paragraph Font" w:uiPriority="1"/>
+    <w:lsdException w:name="Subtitle" w:semiHidden="0" w:uiPriority="11" w:unhideWhenUsed="0" w:qFormat="1"/>
+    <w:lsdException w:name="Strong" w:semiHidden="0" w:uiPriority="22" w:unhideWhenUsed="0" w:qFormat="1"/>
+    <w:lsdException w:name="Emphasis" w:semiHidden="0" w:uiPriority="20" w:unhideWhenUsed="0" w:qFormat="1"/>
+    <w:lsdException w:name="Table Grid" w:semiHidden="0" w:uiPriority="39" w:unhideWhenUsed="0"/>
+    <w:lsdException w:name="Placeholder Text" w:unhideWhenUsed="0"/>
+    <w:lsdException w:name="No Spacing" w:semiHidden="0" w:uiPriority="1" w:unhideWhenUsed="0" w:qFormat="1"/>
+    <w:lsdException w:name="Light Shading" w:semiHidden="0" w:uiPriority="60" w:unhideWhenUsed="0"/>
+    <w:lsdException w:name="Light List" w:semiHidden="0" w:uiPriority="61" w:unhideWhenUsed="0"/>
+    <w:lsdException w:name="Light Grid" w:semiHidden="0" w:uiPriority="62" w:unhideWhenUsed="0"/>
+    <w:lsdException w:name="Medium Shading 1" w:semiHidden="0" w:uiPriority="63" w:unhideWhenUsed="0"/>
+    <w:lsdException w:name="Medium Shading 2" w:semiHidden="0" w:uiPriority="64" w:unhideWhenUsed="0"/>
+    <w:lsdException w:name="Medium List 1" w:semiHidden="0" w:uiPriority="65" w:unhideWhenUsed="0"/>
+    <w:lsdException w:name="Medium List 2" w:semiHidden="0" w:uiPriority="66" w:unhideWhenUsed="0"/>
+    <w:lsdException w:name="Medium Grid 1" w:semiHidden="0" w:uiPriority="67" w:unhideWhenUsed="0"/>
+    <w:lsdException w:name="Medium Grid 2" w:semiHidden="0" w:uiPriority="68" w:unhideWhenUsed="0"/>
+    <w:lsdException w:name="Medium Grid 3" w:semiHidden="0" w:uiPriority="69" w:unhideWhenUsed="0"/>
+    <w:lsdException w:name="Dark List" w:semiHidden="0" w:uiPriority="70" w:unhideWhenUsed="0"/>
+    <w:lsdException w:name="Colorful Shading" w:semiHidden="0" w:uiPriority="71" w:unhideWhenUsed="0"/>
+    <w:lsdException w:name="Colorful List" w:semiHidden="0" w:uiPriority="72" w:unhideWhenUsed="0"/>
+    <w:lsdException w:name="Colorful Grid" w:semiHidden="0" w:uiPriority="73" w:unhideWhenUsed="0"/>
+    <w:lsdException w:name="Light Shading Accent 1" w:semiHidden="0" w:uiPriority="60" w:unhideWhenUsed="0"/>
+    <w:lsdException w:name="Light List Accent 1" w:semiHidden="0" w:uiPriority="61" w:unhideWhenUsed="0"/>
+    <w:lsdException w:name="Light Grid Accent 1" w:semiHidden="0" w:uiPriority="62" w:unhideWhenUsed="0"/>
+    <w:lsdException w:name="Medium Shading 1 Accent 1" w:semiHidden="0" w:uiPriority="63" w:unhideWhenUsed="0"/>
+    <w:lsdException w:name="Medium Shading 2 Accent 1" w:semiHidden="0" w:uiPriority="64" w:unhideWhenUsed="0"/>
+    <w:lsdException w:name="Medium List 1 Accent 1" w:semiHidden="0" w:uiPriority="65" w:unhideWhenUsed="0"/>
+    <w:lsdException w:name="Revision" w:unhideWhenUsed="0"/>
+    <w:lsdException w:name="List Paragraph" w:semiHidden="0" w:uiPriority="34" w:unhideWhenUsed="0" w:qFormat="1"/>
+    <w:lsdException w:name="Quote" w:semiHidden="0" w:uiPriority="29" w:unhideWhenUsed="0" w:qFormat="1"/>
+    <w:lsdException w:name="Intense Quote" w:semiHidden="0" w:uiPriority="30" w:unhideWhenUsed="0" w:qFormat="1"/>
+    <w:lsdException w:name="Medium List 2 Accent 1" w:semiHidden="0" w:uiPriority="66" w:unhideWhenUsed="0"/>
+    <w:lsdException w:name="Medium Grid 1 Accent 1" w:semiHidden="0" w:uiPriority="67" w:unhideWhenUsed="0"/>
+    <w:lsdException w:name="Medium Grid 2 Accent 1" w:semiHidden="0" w:uiPriority="68" w:unhideWhenUsed="0"/>
+    <w:lsdException w:name="Medium Grid 3 Accent 1" w:semiHidden="0" w:uiPriority="69" w:unhideWhenUsed="0"/>
+    <w:lsdException w:name="Dark List Accent 1" w:semiHidden="0" w:uiPriority="70" w:unhideWhenUsed="0"/>
+    <w:lsdException w:name="Colorful Shading Accent 1" w:semiHidden="0" w:uiPriority="71" w:unhideWhenUsed="0"/>
+    <w:lsdException w:name="Colorful List Accent 1" w:semiHidden="0" w:uiPriority="72" w:unhideWhenUsed="0"/>
+    <w:lsdException w:name="Colorful Grid Accent 1" w:semiHidden="0" w:uiPriority="73" w:unhideWhenUsed="0"/>
+    <w:lsdException w:name="Light Shading Accent 2" w:semiHidden="0" w:uiPriority="60" w:unhideWhenUsed="0"/>
+    <w:lsdException w:name="Light List Accent 2" w:semiHidden="0" w:uiPriority="61" w:unhideWhenUsed="0"/>
+    <w:lsdException w:name="Light Grid Accent 2" w:semiHidden="0" w:uiPriority="62" w:unhideWhenUsed="0"/>
+    <w:lsdException w:name="Medium Shading 1 Accent 2" w:semiHidden="0" w:uiPriority="63" w:unhideWhenUsed="0"/>
+    <w:lsdException w:name="Medium Shading 2 Accent 2" w:semiHidden="0" w:uiPriority="64" w:unhideWhenUsed="0"/>
+    <w:lsdException w:name="Medium List 1 Accent 2" w:semiHidden="0" w:uiPriority="65" w:unhideWhenUsed="0"/>
+    <w:lsdException w:name="Medium List 2 Accent 2" w:semiHidden="0" w:uiPriority="66" w:unhideWhenUsed="0"/>
+    <w:lsdException w:name="Medium Grid 1 Accent 2" w:semiHidden="0" w:uiPriority="67" w:unhideWhenUsed="0"/>
+    <w:lsdException w:name="Medium Grid 2 Accent 2" w:semiHidden="0" w:uiPriority="68" w:unhideWhenUsed="0"/>
+    <w:lsdException w:name="Medium Grid 3 Accent 2" w:semiHidden="0" w:uiPriority="69" w:unhideWhenUsed="0"/>
+    <w:lsdException w:name="Dark List Accent 2" w:semiHidden="0" w:uiPriority="70" w:unhideWhenUsed="0"/>
+    <w:lsdException w:name="Colorful Shading Accent 2" w:semiHidden="0" w:uiPriority="71" w:unhideWhenUsed="0"/>
+    <w:lsdException w:name="Colorful List Accent 2" w:semiHidden="0" w:uiPriority="72" w:unhideWhenUsed="0"/>
+    <w:lsdException w:name="Colorful Grid Accent 2" w:semiHidden="0" w:uiPriority="73" w:unhideWhenUsed="0"/>
+    <w:lsdException w:name="Light Shading Accent 3" w:semiHidden="0" w:uiPriority="60" w:unhideWhenUsed="0"/>
+    <w:lsdException w:name="Light List Accent 3" w:semiHidden="0" w:uiPriority="61" w:unhideWhenUsed="0"/>
+    <w:lsdException w:name="Light Grid Accent 3" w:semiHidden="0" w:uiPriority="62" w:unhideWhenUsed="0"/>
+    <w:lsdException w:name="Medium Shading 1 Accent 3" w:semiHidden="0" w:uiPriority="63" w:unhideWhenUsed="0"/>
+    <w:lsdException w:name="Medium Shading 2 Accent 3" w:semiHidden="0" w:uiPriority="64" w:unhideWhenUsed="0"/>
+    <w:lsdException w:name="Medium List 1 Accent 3" w:semiHidden="0" w:uiPriority="65" w:unhideWhenUsed="0"/>
+    <w:lsdException w:name="Medium List 2 Accent 3" w:semiHidden="0" w:uiPriority="66" w:unhideWhenUsed="0"/>
+    <w:lsdException w:name="Medium Grid 1 Accent 3" w:semiHidden="0" w:uiPriority="67" w:unhideWhenUsed="0"/>
+    <w:lsdException w:name="Medium Grid 2 Accent 3" w:semiHidden="0" w:uiPriority="68" w:unhideWhenUsed="0"/>
+    <w:lsdException w:name="Medium Grid 3 Accent 3" w:semiHidden="0" w:uiPriority="69" w:unhideWhenUsed="0"/>
+    <w:lsdException w:name="Dark List Accent 3" w:semiHidden="0" w:uiPriority="70" w:unhideWhenUsed="0"/>
+    <w:lsdException w:name="Colorful Shading Accent 3" w:semiHidden="0" w:uiPriority="71" w:unhideWhenUsed="0"/>
+    <w:lsdException w:name="Colorful List Accent 3" w:semiHidden="0" w:uiPriority="72" w:unhideWhenUsed="0"/>
+    <w:lsdException w:name="Colorful Grid Accent 3" w:semiHidden="0" w:uiPriority="73" w:unhideWhenUsed="0"/>
+    <w:lsdException w:name="Light Shading Accent 4" w:semiHidden="0" w:uiPriority="60" w:unhideWhenUsed="0"/>
+    <w:lsdException w:name="Light List Accent 4" w:semiHidden="0" w:uiPriority="61" w:unhideWhenUsed="0"/>
+    <w:lsdException w:name="Light Grid Accent 4" w:semiHidden="0" w:uiPriority="62" w:unhideWhenUsed="0"/>
+    <w:lsdException w:name="Medium Shading 1 Accent 4" w:semiHidden="0" w:uiPriority="63" w:unhideWhenUsed="0"/>
+    <w:lsdException w:name="Medium Shading 2 Accent 4" w:semiHidden="0" w:uiPriority="64" w:unhideWhenUsed="0"/>
+    <w:lsdException w:name="Medium List 1 Accent 4" w:semiHidden="0" w:uiPriority="65" w:unhideWhenUsed="0"/>
+    <w:lsdException w:name="Medium List 2 Accent 4" w:semiHidden="0" w:uiPriority="66" w:unhideWhenUsed="0"/>
+    <w:lsdException w:name="Medium Grid 1 Accent 4" w:semiHidden="0" w:uiPriority="67" w:unhideWhenUsed="0"/>
+    <w:lsdException w:name="Medium Grid 2 Accent 4" w:semiHidden="0" w:uiPriority="68" w:unhideWhenUsed="0"/>
+    <w:lsdException w:name="Medium Grid 3 Accent 4" w:semiHidden="0" w:uiPriority="69" w:unhideWhenUsed="0"/>
+    <w:lsdException w:name="Dark List Accent 4" w:semiHidden="0" w:uiPriority="70" w:unhideWhenUsed="0"/>
+    <w:lsdException w:name="Colorful Shading Accent 4" w:semiHidden="0" w:uiPriority="71" w:unhideWhenUsed="0"/>
+    <w:lsdException w:name="Colorful List Accent 4" w:semiHidden="0" w:uiPriority="72" w:unhideWhenUsed="0"/>
+    <w:lsdException w:name="Colorful Grid Accent 4" w:semiHidden="0" w:uiPriority="73" w:unhideWhenUsed="0"/>
+    <w:lsdException w:name="Light Shading Accent 5" w:semiHidden="0" w:uiPriority="60" w:unhideWhenUsed="0"/>
+    <w:lsdException w:name="Light List Accent 5" w:semiHidden="0" w:uiPriority="61" w:unhideWhenUsed="0"/>
+    <w:lsdException w:name="Light Grid Accent 5" w:semiHidden="0" w:uiPriority="62" w:unhideWhenUsed="0"/>
+    <w:lsdException w:name="Medium Shading 1 Accent 5" w:semiHidden="0" w:uiPriority="63" w:unhideWhenUsed="0"/>
+    <w:lsdException w:name="Medium Shading 2 Accent 5" w:semiHidden="0" w:uiPriority="64" w:unhideWhenUsed="0"/>
+    <w:lsdException w:name="Medium List 1 Accent 5" w:semiHidden="0" w:uiPriority="65" w:unhideWhenUsed="0"/>
+    <w:lsdException w:name="Medium List 2 Accent 5" w:semiHidden="0" w:uiPriority="66" w:unhideWhenUsed="0"/>
+    <w:lsdException w:name="Medium Grid 1 Accent 5" w:semiHidden="0" w:uiPriority="67" w:unhideWhenUsed="0"/>
+    <w:lsdException w:name="Medium Grid 2 Accent 5" w:semiHidden="0" w:uiPriority="68" w:unhideWhenUsed="0"/>
+    <w:lsdException w:name="Medium Grid 3 Accent 5" w:semiHidden="0" w:uiPriority="69" w:unhideWhenUsed="0"/>
+    <w:lsdException w:name="Dark List Accent 5" w:semiHidden="0" w:uiPriority="70" w:unhideWhenUsed="0"/>
+    <w:lsdException w:name="Colorful Shading Accent 5" w:semiHidden="0" w:uiPriority="71" w:unhideWhenUsed="0"/>
+    <w:lsdException w:name="Colorful List Accent 5" w:semiHidden="0" w:uiPriority="72" w:unhideWhenUsed="0"/>
+    <w:lsdException w:name="Colorful Grid Accent 5" w:semiHidden="0" w:uiPriority="73" w:unhideWhenUsed="0"/>
+    <w:lsdException w:name="Light Shading Accent 6" w:semiHidden="0" w:uiPriority="60" w:unhideWhenUsed="0"/>
+    <w:lsdException w:name="Light List Accent 6" w:semiHidden="0" w:uiPriority="61" w:unhideWhenUsed="0"/>
+    <w:lsdException w:name="Light Grid Accent 6" w:semiHidden="0" w:uiPriority="62" w:unhideWhenUsed="0"/>
+    <w:lsdException w:name="Medium Shading 1 Accent 6" w:semiHidden="0" w:uiPriority="63" w:unhideWhenUsed="0"/>
+    <w:lsdException w:name="Medium Shading 2 Accent 6" w:semiHidden="0" w:uiPriority="64" w:unhideWhenUsed="0"/>
+    <w:lsdException w:name="Medium List 1 Accent 6" w:semiHidden="0" w:uiPriority="65" w:unhideWhenUsed="0"/>
+    <w:lsdException w:name="Medium List 2 Accent 6" w:semiHidden="0" w:uiPriority="66" w:unhideWhenUsed="0"/>
+    <w:lsdException w:name="Medium Grid 1 Accent 6" w:semiHidden="0" w:uiPriority="67" w:unhideWhenUsed="0"/>
+    <w:lsdException w:name="Medium Grid 2 Accent 6" w:semiHidden="0" w:uiPriority="68" w:unhideWhenUsed="0"/>
+    <w:lsdException w:name="Medium Grid 3 Accent 6" w:semiHidden="0" w:uiPriority="69" w:unhideWhenUsed="0"/>
+    <w:lsdException w:name="Dark List Accent 6" w:semiHidden="0" w:uiPriority="70" w:unhideWhenUsed="0"/>
+    <w:lsdException w:name="Colorful Shading Accent 6" w:semiHidden="0" w:uiPriority="71" w:unhideWhenUsed="0"/>
+    <w:lsdException w:name="Colorful List Accent 6" w:semiHidden="0" w:uiPriority="72" w:unhideWhenUsed="0"/>
+    <w:lsdException w:name="Colorful Grid Accent 6" w:semiHidden="0" w:uiPriority="73" w:unhideWhenUsed="0"/>
+    <w:lsdException w:name="Subtle Emphasis" w:semiHidden="0" w:uiPriority="19" w:unhideWhenUsed="0" w:qFormat="1"/>
+    <w:lsdException w:name="Intense Emphasis" w:semiHidden="0" w:uiPriority="21" w:unhideWhenUsed="0" w:qFormat="1"/>
+    <w:lsdException w:name="Subtle Reference" w:semiHidden="0" w:uiPriority="31" w:unhideWhenUsed="0" w:qFormat="1"/>
+    <w:lsdException w:name="Intense Reference" w:semiHidden="0" w:uiPriority="32" w:unhideWhenUsed="0" w:qFormat="1"/>
+    <w:lsdException w:name="Book Title" w:semiHidden="0" w:uiPriority="33" w:unhideWhenUsed="0" w:qFormat="1"/>
+    <w:lsdException w:name="Bibliography" w:uiPriority="37"/>
+    <w:lsdException w:name="TOC Heading" w:uiPriority="39" w:qFormat="1"/>
   </w:latentStyles>
   <w:style w:type="paragraph" w:default="1" w:styleId="Normal">
     <w:name w:val="Normal"/>
@@ -3149,7 +3440,7 @@
     </a:clrScheme>
     <a:fontScheme name="Office">
       <a:majorFont>
-        <a:latin typeface="Calibri Light" panose="020F0302020204030204"/>
+        <a:latin typeface="Calibri Light"/>
         <a:ea typeface=""/>
         <a:cs typeface=""/>
         <a:font script="Jpan" typeface="ＭＳ ゴシック"/>
@@ -3184,7 +3475,7 @@
         <a:font script="Geor" typeface="Sylfaen"/>
       </a:majorFont>
       <a:minorFont>
-        <a:latin typeface="Calibri" panose="020F0502020204030204"/>
+        <a:latin typeface="Calibri"/>
         <a:ea typeface=""/>
         <a:cs typeface=""/>
         <a:font script="Jpan" typeface="ＭＳ 明朝"/>
@@ -3361,7 +3652,7 @@
   <a:extraClrSchemeLst/>
   <a:extLst>
     <a:ext uri="{05A4C25C-085E-4340-85A3-A5531E510DB2}">
-      <thm15:themeFamily xmlns:thm15="http://schemas.microsoft.com/office/thememl/2012/main" name="Office Theme" id="{62F939B6-93AF-4DB8-9C6B-D6C7DFDC589F}" vid="{4A3C46E8-61CC-4603-A589-7422A47A8E4A}"/>
+      <thm15:themeFamily xmlns:thm15="http://schemas.microsoft.com/office/thememl/2012/main" xmlns="" name="Office Theme" id="{62F939B6-93AF-4DB8-9C6B-D6C7DFDC589F}" vid="{4A3C46E8-61CC-4603-A589-7422A47A8E4A}"/>
     </a:ext>
   </a:extLst>
 </a:theme>

</xml_diff>